<commit_message>
Improve KIC E399 analysis and add CTOD-style report template
- Fix elastic compliance calculation to use 2-7% of Pmax region
  (matches MTS reference values within 0.2%)
- Add r_squared field to KICResult for fit quality tracking
- Create new CTOD E1290-style report template with:
  - Test information, specimen geometry, material properties tables
  - Results table with Pmax, PQ, Pmax/PQ, KQ, KIC, compliance, R²
  - 5-point crack measurements with E399 average
  - Force vs displacement chart and crack surface photos
  - Validity status and approval sections
- Add prepare_report_data() and generate_from_template() methods
- Update plot colors: dark red curve, gray reference lines,
  gray PQ marker, black Pmax marker

Co-Authored-By: Claude Opus 4.5 <noreply@anthropic.com>
</commit_message>
<xml_diff>
--- a/durabler1/templates/kic_e399_report_template.docx
+++ b/durabler1/templates/kic_e399_report_template.docx
@@ -2,69 +2,15 @@
 <file path=word/document.xml><?xml version="1.0" encoding="utf-8"?>
 <w:document xmlns:wpc="http://schemas.microsoft.com/office/word/2010/wordprocessingCanvas" xmlns:mo="http://schemas.microsoft.com/office/mac/office/2008/main" xmlns:mc="http://schemas.openxmlformats.org/markup-compatibility/2006" xmlns:mv="urn:schemas-microsoft-com:mac:vml" xmlns:o="urn:schemas-microsoft-com:office:office" xmlns:r="http://schemas.openxmlformats.org/officeDocument/2006/relationships" xmlns:m="http://schemas.openxmlformats.org/officeDocument/2006/math" xmlns:v="urn:schemas-microsoft-com:vml" xmlns:wp14="http://schemas.microsoft.com/office/word/2010/wordprocessingDrawing" xmlns:wp="http://schemas.openxmlformats.org/drawingml/2006/wordprocessingDrawing" xmlns:w10="urn:schemas-microsoft-com:office:word" xmlns:w="http://schemas.openxmlformats.org/wordprocessingml/2006/main" xmlns:w14="http://schemas.microsoft.com/office/word/2010/wordml" xmlns:wpg="http://schemas.microsoft.com/office/word/2010/wordprocessingGroup" xmlns:wpi="http://schemas.microsoft.com/office/word/2010/wordprocessingInk" xmlns:wne="http://schemas.microsoft.com/office/word/2006/wordml" xmlns:wps="http://schemas.microsoft.com/office/word/2010/wordprocessingShape" mc:Ignorable="w14 wp14">
   <w:body>
-    <w:p>
-      <w:pPr>
-        <w:jc w:val="center"/>
-      </w:pPr>
-      <w:r>
-        <w:t>{{logo}}</w:t>
-      </w:r>
-    </w:p>
-    <w:p>
-      <w:pPr>
-        <w:pStyle w:val="Title"/>
-        <w:jc w:val="center"/>
-      </w:pPr>
-      <w:r>
-        <w:t>KIC Fracture Toughness Test Report</w:t>
-      </w:r>
-    </w:p>
-    <w:p>
-      <w:pPr>
-        <w:jc w:val="center"/>
-      </w:pPr>
-      <w:r>
-        <w:t>ASTM E399 - Standard Test Method for Linear-Elastic</w:t>
-      </w:r>
-    </w:p>
-    <w:p>
-      <w:pPr>
-        <w:jc w:val="center"/>
-      </w:pPr>
-      <w:r>
-        <w:t>Plane-Strain Fracture Toughness of Metallic Materials</w:t>
-      </w:r>
-    </w:p>
-    <w:p/>
-    <w:p>
-      <w:r>
-        <w:rPr>
-          <w:b/>
-        </w:rPr>
-        <w:t xml:space="preserve">Report Number: </w:t>
-      </w:r>
-      <w:r>
-        <w:t>{{report_number}}</w:t>
-      </w:r>
-    </w:p>
-    <w:p/>
-    <w:p>
-      <w:pPr>
-        <w:pStyle w:val="Heading1"/>
-      </w:pPr>
-      <w:r>
-        <w:t>1. Test Information</w:t>
-      </w:r>
-    </w:p>
     <w:tbl>
       <w:tblPr>
-        <w:tblStyle w:val="TableGrid"/>
         <w:tblW w:type="auto" w:w="0"/>
+        <w:jc w:val="center"/>
         <w:tblLook w:firstColumn="1" w:firstRow="1" w:lastColumn="0" w:lastRow="0" w:noHBand="0" w:noVBand="1" w:val="04A0"/>
       </w:tblPr>
       <w:tblGrid>
-        <w:gridCol w:w="4320"/>
-        <w:gridCol w:w="4320"/>
+        <w:gridCol w:w="2880"/>
+        <w:gridCol w:w="6480"/>
       </w:tblGrid>
       <w:tr>
         <w:tc>
@@ -73,10 +19,7 @@
           </w:tcPr>
           <w:p>
             <w:r>
-              <w:rPr>
-                <w:b/>
-              </w:rPr>
-              <w:t>Certificate Number:</w:t>
+              <w:t>{{logo}}</w:t>
             </w:r>
           </w:p>
         </w:tc>
@@ -85,16 +28,56 @@
             <w:tcW w:type="dxa" w:w="4320"/>
           </w:tcPr>
           <w:p>
+            <w:pPr>
+              <w:jc w:val="center"/>
+            </w:pPr>
             <w:r>
-              <w:t>{{certificate_number}}</w:t>
+              <w:rPr>
+                <w:b/>
+                <w:sz w:val="28"/>
+              </w:rPr>
+              <w:t>KIC TEST REPORT</w:t>
+              <w:br/>
+              <w:t>ASTM E399 - Plane-Strain Fracture Toughness</w:t>
             </w:r>
           </w:p>
         </w:tc>
       </w:tr>
+    </w:tbl>
+    <w:p/>
+    <w:p>
+      <w:r>
+        <w:rPr>
+          <w:b/>
+        </w:rPr>
+        <w:t>Test Information</w:t>
+      </w:r>
+    </w:p>
+    <w:tbl>
+      <w:tblPr>
+        <w:tblW w:type="auto" w:w="0"/>
+        <w:tblLook w:firstColumn="1" w:firstRow="1" w:lastColumn="0" w:lastRow="0" w:noHBand="0" w:noVBand="1" w:val="04A0"/>
+        <w:jc w:val="center"/>
+        <w:tblBorders>
+          <w:top w:val="single" w:sz="4" w:color="000000"/>
+          <w:left w:val="single" w:sz="4" w:color="000000"/>
+          <w:bottom w:val="single" w:sz="4" w:color="000000"/>
+          <w:right w:val="single" w:sz="4" w:color="000000"/>
+          <w:insideH w:val="single" w:sz="4" w:color="000000"/>
+          <w:insideV w:val="single" w:sz="4" w:color="000000"/>
+        </w:tblBorders>
+      </w:tblPr>
+      <w:tblGrid>
+        <w:gridCol w:w="2160"/>
+        <w:gridCol w:w="2160"/>
+        <w:gridCol w:w="2160"/>
+        <w:gridCol w:w="2160"/>
+      </w:tblGrid>
       <w:tr>
         <w:tc>
           <w:tcPr>
-            <w:tcW w:type="dxa" w:w="4320"/>
+            <w:tcW w:type="dxa" w:w="2160"/>
+            <w:shd w:fill="E8E8E8"/>
           </w:tcPr>
           <w:p>
             <w:r>
@@ -107,7 +90,7 @@
         </w:tc>
         <w:tc>
           <w:tcPr>
-            <w:tcW w:type="dxa" w:w="4320"/>
+            <w:tcW w:type="dxa" w:w="2160"/>
           </w:tcPr>
           <w:p>
             <w:r>
@@ -115,11 +98,36 @@
             </w:r>
           </w:p>
         </w:tc>
+        <w:tc>
+          <w:tcPr>
+            <w:tcW w:type="dxa" w:w="2160"/>
+            <w:shd w:fill="E8E8E8"/>
+          </w:tcPr>
+          <w:p>
+            <w:r>
+              <w:rPr>
+                <w:b/>
+              </w:rPr>
+              <w:t>Certificate No:</w:t>
+            </w:r>
+          </w:p>
+        </w:tc>
+        <w:tc>
+          <w:tcPr>
+            <w:tcW w:type="dxa" w:w="2160"/>
+          </w:tcPr>
+          <w:p>
+            <w:r>
+              <w:t>{{certificate_number}}</w:t>
+            </w:r>
+          </w:p>
+        </w:tc>
       </w:tr>
       <w:tr>
         <w:tc>
           <w:tcPr>
-            <w:tcW w:type="dxa" w:w="4320"/>
+            <w:tcW w:type="dxa" w:w="2160"/>
+            <w:shd w:fill="E8E8E8"/>
           </w:tcPr>
           <w:p>
             <w:r>
@@ -132,7 +140,7 @@
         </w:tc>
         <w:tc>
           <w:tcPr>
-            <w:tcW w:type="dxa" w:w="4320"/>
+            <w:tcW w:type="dxa" w:w="2160"/>
           </w:tcPr>
           <w:p>
             <w:r>
@@ -140,11 +148,110 @@
             </w:r>
           </w:p>
         </w:tc>
+        <w:tc>
+          <w:tcPr>
+            <w:tcW w:type="dxa" w:w="2160"/>
+            <w:shd w:fill="E8E8E8"/>
+          </w:tcPr>
+          <w:p>
+            <w:r>
+              <w:rPr>
+                <w:b/>
+              </w:rPr>
+              <w:t>Test Date:</w:t>
+            </w:r>
+          </w:p>
+        </w:tc>
+        <w:tc>
+          <w:tcPr>
+            <w:tcW w:type="dxa" w:w="2160"/>
+          </w:tcPr>
+          <w:p>
+            <w:r>
+              <w:t>{{test_date}}</w:t>
+            </w:r>
+          </w:p>
+        </w:tc>
       </w:tr>
       <w:tr>
         <w:tc>
           <w:tcPr>
-            <w:tcW w:type="dxa" w:w="4320"/>
+            <w:tcW w:type="dxa" w:w="2160"/>
+            <w:shd w:fill="E8E8E8"/>
+          </w:tcPr>
+          <w:p>
+            <w:r>
+              <w:rPr>
+                <w:b/>
+              </w:rPr>
+              <w:t>Customer Order:</w:t>
+            </w:r>
+          </w:p>
+        </w:tc>
+        <w:tc>
+          <w:tcPr>
+            <w:tcW w:type="dxa" w:w="2160"/>
+          </w:tcPr>
+          <w:p>
+            <w:r>
+              <w:t>{{customer_order}}</w:t>
+            </w:r>
+          </w:p>
+        </w:tc>
+        <w:tc>
+          <w:tcPr>
+            <w:tcW w:type="dxa" w:w="2160"/>
+            <w:shd w:fill="E8E8E8"/>
+          </w:tcPr>
+          <w:p>
+            <w:r>
+              <w:rPr>
+                <w:b/>
+              </w:rPr>
+              <w:t>Test Standard:</w:t>
+            </w:r>
+          </w:p>
+        </w:tc>
+        <w:tc>
+          <w:tcPr>
+            <w:tcW w:type="dxa" w:w="2160"/>
+          </w:tcPr>
+          <w:p>
+            <w:r>
+              <w:t>{{test_standard}}</w:t>
+            </w:r>
+          </w:p>
+        </w:tc>
+      </w:tr>
+      <w:tr>
+        <w:tc>
+          <w:tcPr>
+            <w:tcW w:type="dxa" w:w="2160"/>
+            <w:shd w:fill="E8E8E8"/>
+          </w:tcPr>
+          <w:p>
+            <w:r>
+              <w:rPr>
+                <w:b/>
+              </w:rPr>
+              <w:t>Product/S/N:</w:t>
+            </w:r>
+          </w:p>
+        </w:tc>
+        <w:tc>
+          <w:tcPr>
+            <w:tcW w:type="dxa" w:w="2160"/>
+          </w:tcPr>
+          <w:p>
+            <w:r>
+              <w:t>{{product_sn}}</w:t>
+            </w:r>
+          </w:p>
+        </w:tc>
+        <w:tc>
+          <w:tcPr>
+            <w:tcW w:type="dxa" w:w="2160"/>
+            <w:shd w:fill="E8E8E8"/>
           </w:tcPr>
           <w:p>
             <w:r>
@@ -157,7 +264,7 @@
         </w:tc>
         <w:tc>
           <w:tcPr>
-            <w:tcW w:type="dxa" w:w="4320"/>
+            <w:tcW w:type="dxa" w:w="2160"/>
           </w:tcPr>
           <w:p>
             <w:r>
@@ -169,20 +276,21 @@
       <w:tr>
         <w:tc>
           <w:tcPr>
-            <w:tcW w:type="dxa" w:w="4320"/>
+            <w:tcW w:type="dxa" w:w="2160"/>
+            <w:shd w:fill="E8E8E8"/>
           </w:tcPr>
           <w:p>
             <w:r>
               <w:rPr>
                 <w:b/>
               </w:rPr>
-              <w:t>Material:</w:t>
+              <w:t>Material/HT:</w:t>
             </w:r>
           </w:p>
         </w:tc>
         <w:tc>
           <w:tcPr>
-            <w:tcW w:type="dxa" w:w="4320"/>
+            <w:tcW w:type="dxa" w:w="2160"/>
           </w:tcPr>
           <w:p>
             <w:r>
@@ -190,36 +298,10 @@
             </w:r>
           </w:p>
         </w:tc>
-      </w:tr>
-      <w:tr>
         <w:tc>
           <w:tcPr>
-            <w:tcW w:type="dxa" w:w="4320"/>
-          </w:tcPr>
-          <w:p>
-            <w:r>
-              <w:rPr>
-                <w:b/>
-              </w:rPr>
-              <w:t>Test Date:</w:t>
-            </w:r>
-          </w:p>
-        </w:tc>
-        <w:tc>
-          <w:tcPr>
-            <w:tcW w:type="dxa" w:w="4320"/>
-          </w:tcPr>
-          <w:p>
-            <w:r>
-              <w:t>{{test_date}}</w:t>
-            </w:r>
-          </w:p>
-        </w:tc>
-      </w:tr>
-      <w:tr>
-        <w:tc>
-          <w:tcPr>
-            <w:tcW w:type="dxa" w:w="4320"/>
+            <w:tcW w:type="dxa" w:w="2160"/>
+            <w:shd w:fill="E8E8E8"/>
           </w:tcPr>
           <w:p>
             <w:r>
@@ -232,11 +314,11 @@
         </w:tc>
         <w:tc>
           <w:tcPr>
-            <w:tcW w:type="dxa" w:w="4320"/>
+            <w:tcW w:type="dxa" w:w="2160"/>
           </w:tcPr>
           <w:p>
             <w:r>
-              <w:t>{{temperature}} C</w:t>
+              <w:t>{{test_temperature}} °C</w:t>
             </w:r>
           </w:p>
         </w:tc>
@@ -244,24 +326,49 @@
       <w:tr>
         <w:tc>
           <w:tcPr>
-            <w:tcW w:type="dxa" w:w="4320"/>
+            <w:tcW w:type="dxa" w:w="2160"/>
+            <w:shd w:fill="E8E8E8"/>
           </w:tcPr>
           <w:p>
             <w:r>
               <w:rPr>
                 <w:b/>
               </w:rPr>
-              <w:t>Test Standard:</w:t>
+              <w:t>Location/Orient.:</w:t>
             </w:r>
           </w:p>
         </w:tc>
         <w:tc>
           <w:tcPr>
-            <w:tcW w:type="dxa" w:w="4320"/>
+            <w:tcW w:type="dxa" w:w="2160"/>
           </w:tcPr>
           <w:p>
             <w:r>
-              <w:t>ASTM E399</w:t>
+              <w:t>{{location_orientation}}</w:t>
+            </w:r>
+          </w:p>
+        </w:tc>
+        <w:tc>
+          <w:tcPr>
+            <w:tcW w:type="dxa" w:w="2160"/>
+            <w:shd w:fill="E8E8E8"/>
+          </w:tcPr>
+          <w:p>
+            <w:r>
+              <w:rPr>
+                <w:b/>
+              </w:rPr>
+              <w:t>Test Equipment:</w:t>
+            </w:r>
+          </w:p>
+        </w:tc>
+        <w:tc>
+          <w:tcPr>
+            <w:tcW w:type="dxa" w:w="2160"/>
+          </w:tcPr>
+          <w:p>
+            <w:r>
+              <w:t>{{test_equipment}}</w:t>
             </w:r>
           </w:p>
         </w:tc>
@@ -269,28 +376,516 @@
     </w:tbl>
     <w:p/>
     <w:p>
-      <w:pPr>
-        <w:pStyle w:val="Heading1"/>
-      </w:pPr>
       <w:r>
-        <w:t>2. Specimen Dimensions</w:t>
+        <w:rPr>
+          <w:b/>
+        </w:rPr>
+        <w:t>Specimen Geometry</w:t>
       </w:r>
     </w:p>
     <w:tbl>
       <w:tblPr>
-        <w:tblStyle w:val="TableGrid"/>
         <w:tblW w:type="auto" w:w="0"/>
         <w:tblLook w:firstColumn="1" w:firstRow="1" w:lastColumn="0" w:lastRow="0" w:noHBand="0" w:noVBand="1" w:val="04A0"/>
+        <w:jc w:val="center"/>
+        <w:tblBorders>
+          <w:top w:val="single" w:sz="4" w:color="000000"/>
+          <w:left w:val="single" w:sz="4" w:color="000000"/>
+          <w:bottom w:val="single" w:sz="4" w:color="000000"/>
+          <w:right w:val="single" w:sz="4" w:color="000000"/>
+          <w:insideH w:val="single" w:sz="4" w:color="000000"/>
+          <w:insideV w:val="single" w:sz="4" w:color="000000"/>
+        </w:tblBorders>
       </w:tblPr>
       <w:tblGrid>
-        <w:gridCol w:w="2880"/>
-        <w:gridCol w:w="2880"/>
-        <w:gridCol w:w="2880"/>
+        <w:gridCol w:w="1440"/>
+        <w:gridCol w:w="1440"/>
+        <w:gridCol w:w="1440"/>
+        <w:gridCol w:w="1440"/>
+        <w:gridCol w:w="1440"/>
+        <w:gridCol w:w="1440"/>
       </w:tblGrid>
       <w:tr>
         <w:tc>
           <w:tcPr>
-            <w:tcW w:type="dxa" w:w="2880"/>
+            <w:tcW w:type="dxa" w:w="1440"/>
+            <w:shd w:fill="E8E8E8"/>
+          </w:tcPr>
+          <w:p>
+            <w:r>
+              <w:rPr>
+                <w:b/>
+              </w:rPr>
+              <w:t>Type:</w:t>
+            </w:r>
+          </w:p>
+        </w:tc>
+        <w:tc>
+          <w:tcPr>
+            <w:tcW w:type="dxa" w:w="1440"/>
+          </w:tcPr>
+          <w:p>
+            <w:r>
+              <w:t>{{specimen_type}}</w:t>
+            </w:r>
+          </w:p>
+        </w:tc>
+        <w:tc>
+          <w:tcPr>
+            <w:tcW w:type="dxa" w:w="1440"/>
+            <w:shd w:fill="E8E8E8"/>
+          </w:tcPr>
+          <w:p>
+            <w:r>
+              <w:rPr>
+                <w:b/>
+              </w:rPr>
+              <w:t>W (mm):</w:t>
+            </w:r>
+          </w:p>
+        </w:tc>
+        <w:tc>
+          <w:tcPr>
+            <w:tcW w:type="dxa" w:w="1440"/>
+          </w:tcPr>
+          <w:p>
+            <w:r>
+              <w:t>{{W}}</w:t>
+            </w:r>
+          </w:p>
+        </w:tc>
+        <w:tc>
+          <w:tcPr>
+            <w:tcW w:type="dxa" w:w="1440"/>
+            <w:shd w:fill="E8E8E8"/>
+          </w:tcPr>
+          <w:p>
+            <w:r>
+              <w:rPr>
+                <w:b/>
+              </w:rPr>
+              <w:t>B (mm):</w:t>
+            </w:r>
+          </w:p>
+        </w:tc>
+        <w:tc>
+          <w:tcPr>
+            <w:tcW w:type="dxa" w:w="1440"/>
+          </w:tcPr>
+          <w:p>
+            <w:r>
+              <w:t>{{B}}</w:t>
+            </w:r>
+          </w:p>
+        </w:tc>
+      </w:tr>
+      <w:tr>
+        <w:tc>
+          <w:tcPr>
+            <w:tcW w:type="dxa" w:w="1440"/>
+            <w:shd w:fill="E8E8E8"/>
+          </w:tcPr>
+          <w:p>
+            <w:r>
+              <w:rPr>
+                <w:b/>
+              </w:rPr>
+              <w:t>Bₙ (mm):</w:t>
+            </w:r>
+          </w:p>
+        </w:tc>
+        <w:tc>
+          <w:tcPr>
+            <w:tcW w:type="dxa" w:w="1440"/>
+          </w:tcPr>
+          <w:p>
+            <w:r>
+              <w:t>{{B_n}}</w:t>
+            </w:r>
+          </w:p>
+        </w:tc>
+        <w:tc>
+          <w:tcPr>
+            <w:tcW w:type="dxa" w:w="1440"/>
+            <w:shd w:fill="E8E8E8"/>
+          </w:tcPr>
+          <w:p>
+            <w:r>
+              <w:rPr>
+                <w:b/>
+              </w:rPr>
+              <w:t>a₀ (mm):</w:t>
+            </w:r>
+          </w:p>
+        </w:tc>
+        <w:tc>
+          <w:tcPr>
+            <w:tcW w:type="dxa" w:w="1440"/>
+          </w:tcPr>
+          <w:p>
+            <w:r>
+              <w:t>{{a_0}}</w:t>
+            </w:r>
+          </w:p>
+        </w:tc>
+        <w:tc>
+          <w:tcPr>
+            <w:tcW w:type="dxa" w:w="1440"/>
+            <w:shd w:fill="E8E8E8"/>
+          </w:tcPr>
+          <w:p>
+            <w:r>
+              <w:rPr>
+                <w:b/>
+              </w:rPr>
+              <w:t>S (mm):</w:t>
+            </w:r>
+          </w:p>
+        </w:tc>
+        <w:tc>
+          <w:tcPr>
+            <w:tcW w:type="dxa" w:w="1440"/>
+          </w:tcPr>
+          <w:p>
+            <w:r>
+              <w:t>{{S}}</w:t>
+            </w:r>
+          </w:p>
+        </w:tc>
+      </w:tr>
+      <w:tr>
+        <w:tc>
+          <w:tcPr>
+            <w:tcW w:type="dxa" w:w="1440"/>
+            <w:shd w:fill="E8E8E8"/>
+          </w:tcPr>
+          <w:p>
+            <w:r>
+              <w:rPr>
+                <w:b/>
+              </w:rPr>
+              <w:t>a₀/W:</w:t>
+            </w:r>
+          </w:p>
+        </w:tc>
+        <w:tc>
+          <w:tcPr>
+            <w:tcW w:type="dxa" w:w="1440"/>
+          </w:tcPr>
+          <w:p>
+            <w:r>
+              <w:t>{{a_W_ratio}}</w:t>
+            </w:r>
+          </w:p>
+        </w:tc>
+        <w:tc>
+          <w:tcPr>
+            <w:tcW w:type="dxa" w:w="1440"/>
+            <w:shd w:fill="E8E8E8"/>
+          </w:tcPr>
+          <w:p>
+            <w:r>
+              <w:rPr>
+                <w:b/>
+              </w:rPr>
+              <w:t>Ligament (mm):</w:t>
+            </w:r>
+          </w:p>
+        </w:tc>
+        <w:tc>
+          <w:tcPr>
+            <w:tcW w:type="dxa" w:w="1440"/>
+          </w:tcPr>
+          <w:p>
+            <w:r>
+              <w:t>{{ligament}}</w:t>
+            </w:r>
+          </w:p>
+        </w:tc>
+        <w:tc>
+          <w:tcPr>
+            <w:tcW w:type="dxa" w:w="1440"/>
+          </w:tcPr>
+          <w:p>
+            <w:r/>
+          </w:p>
+        </w:tc>
+        <w:tc>
+          <w:tcPr>
+            <w:tcW w:type="dxa" w:w="1440"/>
+          </w:tcPr>
+          <w:p>
+            <w:r/>
+          </w:p>
+        </w:tc>
+      </w:tr>
+      <w:tr>
+        <w:tc>
+          <w:tcPr>
+            <w:tcW w:type="dxa" w:w="1440"/>
+            <w:shd w:fill="E8E8E8"/>
+          </w:tcPr>
+          <w:p>
+            <w:r>
+              <w:rPr>
+                <w:b/>
+              </w:rPr>
+              <w:t>Notch Type:</w:t>
+            </w:r>
+          </w:p>
+        </w:tc>
+        <w:tc>
+          <w:tcPr>
+            <w:tcW w:type="dxa" w:w="1440"/>
+          </w:tcPr>
+          <w:p>
+            <w:r>
+              <w:t>{{notch_type}}</w:t>
+            </w:r>
+          </w:p>
+        </w:tc>
+        <w:tc>
+          <w:tcPr>
+            <w:tcW w:type="dxa" w:w="1440"/>
+            <w:shd w:fill="E8E8E8"/>
+          </w:tcPr>
+          <w:p>
+            <w:r>
+              <w:rPr>
+                <w:b/>
+              </w:rPr>
+              <w:t>Side Grooves:</w:t>
+            </w:r>
+          </w:p>
+        </w:tc>
+        <w:tc>
+          <w:tcPr>
+            <w:tcW w:type="dxa" w:w="1440"/>
+          </w:tcPr>
+          <w:p>
+            <w:r>
+              <w:t>{{side_grooves}}</w:t>
+            </w:r>
+          </w:p>
+        </w:tc>
+        <w:tc>
+          <w:tcPr>
+            <w:tcW w:type="dxa" w:w="1440"/>
+          </w:tcPr>
+          <w:p>
+            <w:r/>
+          </w:p>
+        </w:tc>
+        <w:tc>
+          <w:tcPr>
+            <w:tcW w:type="dxa" w:w="1440"/>
+          </w:tcPr>
+          <w:p>
+            <w:r/>
+          </w:p>
+        </w:tc>
+      </w:tr>
+    </w:tbl>
+    <w:p/>
+    <w:p>
+      <w:r>
+        <w:rPr>
+          <w:b/>
+        </w:rPr>
+        <w:t>Material Properties</w:t>
+      </w:r>
+    </w:p>
+    <w:tbl>
+      <w:tblPr>
+        <w:tblW w:type="auto" w:w="0"/>
+        <w:tblLook w:firstColumn="1" w:firstRow="1" w:lastColumn="0" w:lastRow="0" w:noHBand="0" w:noVBand="1" w:val="04A0"/>
+        <w:jc w:val="center"/>
+        <w:tblBorders>
+          <w:top w:val="single" w:sz="4" w:color="000000"/>
+          <w:left w:val="single" w:sz="4" w:color="000000"/>
+          <w:bottom w:val="single" w:sz="4" w:color="000000"/>
+          <w:right w:val="single" w:sz="4" w:color="000000"/>
+          <w:insideH w:val="single" w:sz="4" w:color="000000"/>
+          <w:insideV w:val="single" w:sz="4" w:color="000000"/>
+        </w:tblBorders>
+      </w:tblPr>
+      <w:tblGrid>
+        <w:gridCol w:w="1440"/>
+        <w:gridCol w:w="1440"/>
+        <w:gridCol w:w="1440"/>
+        <w:gridCol w:w="1440"/>
+        <w:gridCol w:w="1440"/>
+        <w:gridCol w:w="1440"/>
+      </w:tblGrid>
+      <w:tr>
+        <w:tc>
+          <w:tcPr>
+            <w:tcW w:type="dxa" w:w="1440"/>
+            <w:shd w:fill="E8E8E8"/>
+          </w:tcPr>
+          <w:p>
+            <w:r>
+              <w:rPr>
+                <w:b/>
+              </w:rPr>
+              <w:t>σᵧₛ (MPa):</w:t>
+            </w:r>
+          </w:p>
+        </w:tc>
+        <w:tc>
+          <w:tcPr>
+            <w:tcW w:type="dxa" w:w="1440"/>
+          </w:tcPr>
+          <w:p>
+            <w:r>
+              <w:t>{{yield_strength}}</w:t>
+            </w:r>
+          </w:p>
+        </w:tc>
+        <w:tc>
+          <w:tcPr>
+            <w:tcW w:type="dxa" w:w="1440"/>
+            <w:shd w:fill="E8E8E8"/>
+          </w:tcPr>
+          <w:p>
+            <w:r>
+              <w:rPr>
+                <w:b/>
+              </w:rPr>
+              <w:t>σᵤₜₛ (MPa):</w:t>
+            </w:r>
+          </w:p>
+        </w:tc>
+        <w:tc>
+          <w:tcPr>
+            <w:tcW w:type="dxa" w:w="1440"/>
+          </w:tcPr>
+          <w:p>
+            <w:r>
+              <w:t>{{ultimate_strength}}</w:t>
+            </w:r>
+          </w:p>
+        </w:tc>
+        <w:tc>
+          <w:tcPr>
+            <w:tcW w:type="dxa" w:w="1440"/>
+            <w:shd w:fill="E8E8E8"/>
+          </w:tcPr>
+          <w:p>
+            <w:r>
+              <w:rPr>
+                <w:b/>
+              </w:rPr>
+              <w:t>E (GPa):</w:t>
+            </w:r>
+          </w:p>
+        </w:tc>
+        <w:tc>
+          <w:tcPr>
+            <w:tcW w:type="dxa" w:w="1440"/>
+          </w:tcPr>
+          <w:p>
+            <w:r>
+              <w:t>{{youngs_modulus}}</w:t>
+            </w:r>
+          </w:p>
+        </w:tc>
+      </w:tr>
+      <w:tr>
+        <w:tc>
+          <w:tcPr>
+            <w:tcW w:type="dxa" w:w="1440"/>
+            <w:shd w:fill="E8E8E8"/>
+          </w:tcPr>
+          <w:p>
+            <w:r>
+              <w:rPr>
+                <w:b/>
+              </w:rPr>
+              <w:t>ν:</w:t>
+            </w:r>
+          </w:p>
+        </w:tc>
+        <w:tc>
+          <w:tcPr>
+            <w:tcW w:type="dxa" w:w="1440"/>
+          </w:tcPr>
+          <w:p>
+            <w:r>
+              <w:t>{{poissons_ratio}}</w:t>
+            </w:r>
+          </w:p>
+        </w:tc>
+        <w:tc>
+          <w:tcPr>
+            <w:tcW w:type="dxa" w:w="1440"/>
+          </w:tcPr>
+          <w:p>
+            <w:r/>
+          </w:p>
+        </w:tc>
+        <w:tc>
+          <w:tcPr>
+            <w:tcW w:type="dxa" w:w="1440"/>
+          </w:tcPr>
+          <w:p>
+            <w:r/>
+          </w:p>
+        </w:tc>
+        <w:tc>
+          <w:tcPr>
+            <w:tcW w:type="dxa" w:w="1440"/>
+          </w:tcPr>
+          <w:p>
+            <w:r/>
+          </w:p>
+        </w:tc>
+        <w:tc>
+          <w:tcPr>
+            <w:tcW w:type="dxa" w:w="1440"/>
+          </w:tcPr>
+          <w:p>
+            <w:r/>
+          </w:p>
+        </w:tc>
+      </w:tr>
+    </w:tbl>
+    <w:p/>
+    <w:p>
+      <w:r>
+        <w:rPr>
+          <w:b/>
+        </w:rPr>
+        <w:t>Test Results</w:t>
+      </w:r>
+    </w:p>
+    <w:tbl>
+      <w:tblPr>
+        <w:tblW w:type="auto" w:w="0"/>
+        <w:tblLook w:firstColumn="1" w:firstRow="1" w:lastColumn="0" w:lastRow="0" w:noHBand="0" w:noVBand="1" w:val="04A0"/>
+        <w:jc w:val="center"/>
+        <w:tblBorders>
+          <w:top w:val="single" w:sz="4" w:color="000000"/>
+          <w:left w:val="single" w:sz="4" w:color="000000"/>
+          <w:bottom w:val="single" w:sz="4" w:color="000000"/>
+          <w:right w:val="single" w:sz="4" w:color="000000"/>
+          <w:insideH w:val="single" w:sz="4" w:color="000000"/>
+          <w:insideV w:val="single" w:sz="4" w:color="000000"/>
+        </w:tblBorders>
+      </w:tblPr>
+      <w:tblGrid>
+        <w:gridCol w:w="1440"/>
+        <w:gridCol w:w="1440"/>
+        <w:gridCol w:w="1440"/>
+        <w:gridCol w:w="1440"/>
+        <w:gridCol w:w="1440"/>
+        <w:gridCol w:w="1440"/>
+      </w:tblGrid>
+      <w:tr>
+        <w:tc>
+          <w:tcPr>
+            <w:tcW w:type="dxa" w:w="1440"/>
+            <w:shd w:fill="D0D0D0"/>
           </w:tcPr>
           <w:p>
             <w:r>
@@ -303,7 +898,8 @@
         </w:tc>
         <w:tc>
           <w:tcPr>
-            <w:tcW w:type="dxa" w:w="2880"/>
+            <w:tcW w:type="dxa" w:w="1440"/>
+            <w:shd w:fill="D0D0D0"/>
           </w:tcPr>
           <w:p>
             <w:r>
@@ -316,420 +912,8 @@
         </w:tc>
         <w:tc>
           <w:tcPr>
-            <w:tcW w:type="dxa" w:w="2880"/>
-          </w:tcPr>
-          <w:p>
-            <w:r>
-              <w:rPr>
-                <w:b/>
-              </w:rPr>
-              <w:t>Unit</w:t>
-            </w:r>
-          </w:p>
-        </w:tc>
-      </w:tr>
-      <w:tr>
-        <w:tc>
-          <w:tcPr>
-            <w:tcW w:type="dxa" w:w="2880"/>
-          </w:tcPr>
-          <w:p>
-            <w:r>
-              <w:t>Specimen Type</w:t>
-            </w:r>
-          </w:p>
-        </w:tc>
-        <w:tc>
-          <w:tcPr>
-            <w:tcW w:type="dxa" w:w="2880"/>
-          </w:tcPr>
-          <w:p>
-            <w:r>
-              <w:t>{{specimen_type}}</w:t>
-            </w:r>
-          </w:p>
-        </w:tc>
-        <w:tc>
-          <w:tcPr>
-            <w:tcW w:type="dxa" w:w="2880"/>
-          </w:tcPr>
-          <w:p>
-            <w:r>
-              <w:t>-</w:t>
-            </w:r>
-          </w:p>
-        </w:tc>
-      </w:tr>
-      <w:tr>
-        <w:tc>
-          <w:tcPr>
-            <w:tcW w:type="dxa" w:w="2880"/>
-          </w:tcPr>
-          <w:p>
-            <w:r>
-              <w:t>Width W</w:t>
-            </w:r>
-          </w:p>
-        </w:tc>
-        <w:tc>
-          <w:tcPr>
-            <w:tcW w:type="dxa" w:w="2880"/>
-          </w:tcPr>
-          <w:p>
-            <w:r>
-              <w:t>{{W}}</w:t>
-            </w:r>
-          </w:p>
-        </w:tc>
-        <w:tc>
-          <w:tcPr>
-            <w:tcW w:type="dxa" w:w="2880"/>
-          </w:tcPr>
-          <w:p>
-            <w:r>
-              <w:t>mm</w:t>
-            </w:r>
-          </w:p>
-        </w:tc>
-      </w:tr>
-      <w:tr>
-        <w:tc>
-          <w:tcPr>
-            <w:tcW w:type="dxa" w:w="2880"/>
-          </w:tcPr>
-          <w:p>
-            <w:r>
-              <w:t>Thickness B</w:t>
-            </w:r>
-          </w:p>
-        </w:tc>
-        <w:tc>
-          <w:tcPr>
-            <w:tcW w:type="dxa" w:w="2880"/>
-          </w:tcPr>
-          <w:p>
-            <w:r>
-              <w:t>{{B}}</w:t>
-            </w:r>
-          </w:p>
-        </w:tc>
-        <w:tc>
-          <w:tcPr>
-            <w:tcW w:type="dxa" w:w="2880"/>
-          </w:tcPr>
-          <w:p>
-            <w:r>
-              <w:t>mm</w:t>
-            </w:r>
-          </w:p>
-        </w:tc>
-      </w:tr>
-      <w:tr>
-        <w:tc>
-          <w:tcPr>
-            <w:tcW w:type="dxa" w:w="2880"/>
-          </w:tcPr>
-          <w:p>
-            <w:r>
-              <w:t>Net Thickness B_n</w:t>
-            </w:r>
-          </w:p>
-        </w:tc>
-        <w:tc>
-          <w:tcPr>
-            <w:tcW w:type="dxa" w:w="2880"/>
-          </w:tcPr>
-          <w:p>
-            <w:r>
-              <w:t>{{B_n}}</w:t>
-            </w:r>
-          </w:p>
-        </w:tc>
-        <w:tc>
-          <w:tcPr>
-            <w:tcW w:type="dxa" w:w="2880"/>
-          </w:tcPr>
-          <w:p>
-            <w:r>
-              <w:t>mm</w:t>
-            </w:r>
-          </w:p>
-        </w:tc>
-      </w:tr>
-      <w:tr>
-        <w:tc>
-          <w:tcPr>
-            <w:tcW w:type="dxa" w:w="2880"/>
-          </w:tcPr>
-          <w:p>
-            <w:r>
-              <w:t>Crack Length a_0</w:t>
-            </w:r>
-          </w:p>
-        </w:tc>
-        <w:tc>
-          <w:tcPr>
-            <w:tcW w:type="dxa" w:w="2880"/>
-          </w:tcPr>
-          <w:p>
-            <w:r>
-              <w:t>{{a_0}}</w:t>
-            </w:r>
-          </w:p>
-        </w:tc>
-        <w:tc>
-          <w:tcPr>
-            <w:tcW w:type="dxa" w:w="2880"/>
-          </w:tcPr>
-          <w:p>
-            <w:r>
-              <w:t>mm</w:t>
-            </w:r>
-          </w:p>
-        </w:tc>
-      </w:tr>
-      <w:tr>
-        <w:tc>
-          <w:tcPr>
-            <w:tcW w:type="dxa" w:w="2880"/>
-          </w:tcPr>
-          <w:p>
-            <w:r>
-              <w:t>Span S (SE(B) only)</w:t>
-            </w:r>
-          </w:p>
-        </w:tc>
-        <w:tc>
-          <w:tcPr>
-            <w:tcW w:type="dxa" w:w="2880"/>
-          </w:tcPr>
-          <w:p>
-            <w:r>
-              <w:t>{{S}}</w:t>
-            </w:r>
-          </w:p>
-        </w:tc>
-        <w:tc>
-          <w:tcPr>
-            <w:tcW w:type="dxa" w:w="2880"/>
-          </w:tcPr>
-          <w:p>
-            <w:r>
-              <w:t>mm</w:t>
-            </w:r>
-          </w:p>
-        </w:tc>
-      </w:tr>
-    </w:tbl>
-    <w:p/>
-    <w:p>
-      <w:pPr>
-        <w:pStyle w:val="Heading1"/>
-      </w:pPr>
-      <w:r>
-        <w:t>3. Material Properties</w:t>
-      </w:r>
-    </w:p>
-    <w:tbl>
-      <w:tblPr>
-        <w:tblStyle w:val="TableGrid"/>
-        <w:tblW w:type="auto" w:w="0"/>
-        <w:tblLook w:firstColumn="1" w:firstRow="1" w:lastColumn="0" w:lastRow="0" w:noHBand="0" w:noVBand="1" w:val="04A0"/>
-      </w:tblPr>
-      <w:tblGrid>
-        <w:gridCol w:w="2880"/>
-        <w:gridCol w:w="2880"/>
-        <w:gridCol w:w="2880"/>
-      </w:tblGrid>
-      <w:tr>
-        <w:tc>
-          <w:tcPr>
-            <w:tcW w:type="dxa" w:w="2880"/>
-          </w:tcPr>
-          <w:p>
-            <w:r>
-              <w:rPr>
-                <w:b/>
-              </w:rPr>
-              <w:t>Parameter</w:t>
-            </w:r>
-          </w:p>
-        </w:tc>
-        <w:tc>
-          <w:tcPr>
-            <w:tcW w:type="dxa" w:w="2880"/>
-          </w:tcPr>
-          <w:p>
-            <w:r>
-              <w:rPr>
-                <w:b/>
-              </w:rPr>
-              <w:t>Value</w:t>
-            </w:r>
-          </w:p>
-        </w:tc>
-        <w:tc>
-          <w:tcPr>
-            <w:tcW w:type="dxa" w:w="2880"/>
-          </w:tcPr>
-          <w:p>
-            <w:r>
-              <w:rPr>
-                <w:b/>
-              </w:rPr>
-              <w:t>Unit</w:t>
-            </w:r>
-          </w:p>
-        </w:tc>
-      </w:tr>
-      <w:tr>
-        <w:tc>
-          <w:tcPr>
-            <w:tcW w:type="dxa" w:w="2880"/>
-          </w:tcPr>
-          <w:p>
-            <w:r>
-              <w:t>Yield Strength sigma_ys</w:t>
-            </w:r>
-          </w:p>
-        </w:tc>
-        <w:tc>
-          <w:tcPr>
-            <w:tcW w:type="dxa" w:w="2880"/>
-          </w:tcPr>
-          <w:p>
-            <w:r>
-              <w:t>{{yield_strength}}</w:t>
-            </w:r>
-          </w:p>
-        </w:tc>
-        <w:tc>
-          <w:tcPr>
-            <w:tcW w:type="dxa" w:w="2880"/>
-          </w:tcPr>
-          <w:p>
-            <w:r>
-              <w:t>MPa</w:t>
-            </w:r>
-          </w:p>
-        </w:tc>
-      </w:tr>
-      <w:tr>
-        <w:tc>
-          <w:tcPr>
-            <w:tcW w:type="dxa" w:w="2880"/>
-          </w:tcPr>
-          <w:p>
-            <w:r>
-              <w:t>Young's Modulus E</w:t>
-            </w:r>
-          </w:p>
-        </w:tc>
-        <w:tc>
-          <w:tcPr>
-            <w:tcW w:type="dxa" w:w="2880"/>
-          </w:tcPr>
-          <w:p>
-            <w:r>
-              <w:t>{{youngs_modulus}}</w:t>
-            </w:r>
-          </w:p>
-        </w:tc>
-        <w:tc>
-          <w:tcPr>
-            <w:tcW w:type="dxa" w:w="2880"/>
-          </w:tcPr>
-          <w:p>
-            <w:r>
-              <w:t>GPa</w:t>
-            </w:r>
-          </w:p>
-        </w:tc>
-      </w:tr>
-      <w:tr>
-        <w:tc>
-          <w:tcPr>
-            <w:tcW w:type="dxa" w:w="2880"/>
-          </w:tcPr>
-          <w:p>
-            <w:r>
-              <w:t>Poisson's Ratio nu</w:t>
-            </w:r>
-          </w:p>
-        </w:tc>
-        <w:tc>
-          <w:tcPr>
-            <w:tcW w:type="dxa" w:w="2880"/>
-          </w:tcPr>
-          <w:p>
-            <w:r>
-              <w:t>{{poissons_ratio}}</w:t>
-            </w:r>
-          </w:p>
-        </w:tc>
-        <w:tc>
-          <w:tcPr>
-            <w:tcW w:type="dxa" w:w="2880"/>
-          </w:tcPr>
-          <w:p>
-            <w:r>
-              <w:t>-</w:t>
-            </w:r>
-          </w:p>
-        </w:tc>
-      </w:tr>
-    </w:tbl>
-    <w:p/>
-    <w:p>
-      <w:pPr>
-        <w:pStyle w:val="Heading1"/>
-      </w:pPr>
-      <w:r>
-        <w:t>4. Test Results</w:t>
-      </w:r>
-    </w:p>
-    <w:tbl>
-      <w:tblPr>
-        <w:tblStyle w:val="TableGrid"/>
-        <w:tblW w:type="auto" w:w="0"/>
-        <w:tblLook w:firstColumn="1" w:firstRow="1" w:lastColumn="0" w:lastRow="0" w:noHBand="0" w:noVBand="1" w:val="04A0"/>
-      </w:tblPr>
-      <w:tblGrid>
-        <w:gridCol w:w="2160"/>
-        <w:gridCol w:w="2160"/>
-        <w:gridCol w:w="2160"/>
-        <w:gridCol w:w="2160"/>
-      </w:tblGrid>
-      <w:tr>
-        <w:tc>
-          <w:tcPr>
-            <w:tcW w:type="dxa" w:w="2160"/>
-          </w:tcPr>
-          <w:p>
-            <w:r>
-              <w:rPr>
-                <w:b/>
-              </w:rPr>
-              <w:t>Parameter</w:t>
-            </w:r>
-          </w:p>
-        </w:tc>
-        <w:tc>
-          <w:tcPr>
-            <w:tcW w:type="dxa" w:w="2160"/>
-          </w:tcPr>
-          <w:p>
-            <w:r>
-              <w:rPr>
-                <w:b/>
-              </w:rPr>
-              <w:t>Value</w:t>
-            </w:r>
-          </w:p>
-        </w:tc>
-        <w:tc>
-          <w:tcPr>
-            <w:tcW w:type="dxa" w:w="2160"/>
+            <w:tcW w:type="dxa" w:w="1440"/>
+            <w:shd w:fill="D0D0D0"/>
           </w:tcPr>
           <w:p>
             <w:r>
@@ -742,7 +926,8 @@
         </w:tc>
         <w:tc>
           <w:tcPr>
-            <w:tcW w:type="dxa" w:w="2160"/>
+            <w:tcW w:type="dxa" w:w="1440"/>
+            <w:shd w:fill="D0D0D0"/>
           </w:tcPr>
           <w:p>
             <w:r>
@@ -753,41 +938,70 @@
             </w:r>
           </w:p>
         </w:tc>
-      </w:tr>
-      <w:tr>
         <w:tc>
           <w:tcPr>
-            <w:tcW w:type="dxa" w:w="2160"/>
+            <w:tcW w:type="dxa" w:w="1440"/>
+            <w:shd w:fill="D0D0D0"/>
           </w:tcPr>
           <w:p>
             <w:r>
-              <w:t>Maximum Force P_max</w:t>
+              <w:rPr>
+                <w:b/>
+              </w:rPr>
+              <w:t>Requirement</w:t>
             </w:r>
           </w:p>
         </w:tc>
         <w:tc>
           <w:tcPr>
-            <w:tcW w:type="dxa" w:w="2160"/>
+            <w:tcW w:type="dxa" w:w="1440"/>
+            <w:shd w:fill="D0D0D0"/>
           </w:tcPr>
           <w:p>
             <w:r>
-              <w:t>{{P_max}}</w:t>
+              <w:rPr>
+                <w:b/>
+              </w:rPr>
+              <w:t>Validity</w:t>
+            </w:r>
+          </w:p>
+        </w:tc>
+      </w:tr>
+      <w:tr>
+        <w:tc>
+          <w:tcPr>
+            <w:tcW w:type="dxa" w:w="1440"/>
+            <w:shd w:fill="F0F0F0"/>
+          </w:tcPr>
+          <w:p>
+            <w:r>
+              <w:t>Pₘₐₓ (Maximum Force)</w:t>
             </w:r>
           </w:p>
         </w:tc>
         <w:tc>
           <w:tcPr>
-            <w:tcW w:type="dxa" w:w="2160"/>
+            <w:tcW w:type="dxa" w:w="1440"/>
           </w:tcPr>
           <w:p>
             <w:r>
-              <w:t>+/-{{P_max_uncertainty}}</w:t>
+              <w:t>{{P_max_value}}</w:t>
             </w:r>
           </w:p>
         </w:tc>
         <w:tc>
           <w:tcPr>
-            <w:tcW w:type="dxa" w:w="2160"/>
+            <w:tcW w:type="dxa" w:w="1440"/>
+          </w:tcPr>
+          <w:p>
+            <w:r>
+              <w:t>{{P_max_uncertainty}}</w:t>
+            </w:r>
+          </w:p>
+        </w:tc>
+        <w:tc>
+          <w:tcPr>
+            <w:tcW w:type="dxa" w:w="1440"/>
           </w:tcPr>
           <w:p>
             <w:r>
@@ -795,83 +1009,19 @@
             </w:r>
           </w:p>
         </w:tc>
-      </w:tr>
-      <w:tr>
         <w:tc>
           <w:tcPr>
-            <w:tcW w:type="dxa" w:w="2160"/>
+            <w:tcW w:type="dxa" w:w="1440"/>
           </w:tcPr>
           <w:p>
             <w:r>
-              <w:t>Conditional Force P_Q</w:t>
+              <w:t>{{P_max_req}}</w:t>
             </w:r>
           </w:p>
         </w:tc>
         <w:tc>
           <w:tcPr>
-            <w:tcW w:type="dxa" w:w="2160"/>
-          </w:tcPr>
-          <w:p>
-            <w:r>
-              <w:t>{{P_Q}}</w:t>
-            </w:r>
-          </w:p>
-        </w:tc>
-        <w:tc>
-          <w:tcPr>
-            <w:tcW w:type="dxa" w:w="2160"/>
-          </w:tcPr>
-          <w:p>
-            <w:r>
-              <w:t>+/-{{P_Q_uncertainty}}</w:t>
-            </w:r>
-          </w:p>
-        </w:tc>
-        <w:tc>
-          <w:tcPr>
-            <w:tcW w:type="dxa" w:w="2160"/>
-          </w:tcPr>
-          <w:p>
-            <w:r>
-              <w:t>kN</w:t>
-            </w:r>
-          </w:p>
-        </w:tc>
-      </w:tr>
-      <w:tr>
-        <w:tc>
-          <w:tcPr>
-            <w:tcW w:type="dxa" w:w="2160"/>
-          </w:tcPr>
-          <w:p>
-            <w:r>
-              <w:t>P_max/P_Q Ratio</w:t>
-            </w:r>
-          </w:p>
-        </w:tc>
-        <w:tc>
-          <w:tcPr>
-            <w:tcW w:type="dxa" w:w="2160"/>
-          </w:tcPr>
-          <w:p>
-            <w:r>
-              <w:t>{{P_ratio}}</w:t>
-            </w:r>
-          </w:p>
-        </w:tc>
-        <w:tc>
-          <w:tcPr>
-            <w:tcW w:type="dxa" w:w="2160"/>
-          </w:tcPr>
-          <w:p>
-            <w:r>
-              <w:t>-</w:t>
-            </w:r>
-          </w:p>
-        </w:tc>
-        <w:tc>
-          <w:tcPr>
-            <w:tcW w:type="dxa" w:w="2160"/>
+            <w:tcW w:type="dxa" w:w="1440"/>
           </w:tcPr>
           <w:p>
             <w:r>
@@ -883,41 +1033,62 @@
       <w:tr>
         <w:tc>
           <w:tcPr>
-            <w:tcW w:type="dxa" w:w="2160"/>
+            <w:tcW w:type="dxa" w:w="1440"/>
+            <w:shd w:fill="F0F0F0"/>
           </w:tcPr>
           <w:p>
             <w:r>
-              <w:t>Conditional K_Q</w:t>
+              <w:t>P_Q (5% Secant Offset)</w:t>
             </w:r>
           </w:p>
         </w:tc>
         <w:tc>
           <w:tcPr>
-            <w:tcW w:type="dxa" w:w="2160"/>
+            <w:tcW w:type="dxa" w:w="1440"/>
           </w:tcPr>
           <w:p>
             <w:r>
-              <w:t>{{K_Q}}</w:t>
+              <w:t>{{P_Q_value}}</w:t>
             </w:r>
           </w:p>
         </w:tc>
         <w:tc>
           <w:tcPr>
-            <w:tcW w:type="dxa" w:w="2160"/>
+            <w:tcW w:type="dxa" w:w="1440"/>
           </w:tcPr>
           <w:p>
             <w:r>
-              <w:t>+/-{{K_Q_uncertainty}}</w:t>
+              <w:t>{{P_Q_uncertainty}}</w:t>
             </w:r>
           </w:p>
         </w:tc>
         <w:tc>
           <w:tcPr>
-            <w:tcW w:type="dxa" w:w="2160"/>
+            <w:tcW w:type="dxa" w:w="1440"/>
           </w:tcPr>
           <w:p>
             <w:r>
-              <w:t>MPa*sqrt(m)</w:t>
+              <w:t>kN</w:t>
+            </w:r>
+          </w:p>
+        </w:tc>
+        <w:tc>
+          <w:tcPr>
+            <w:tcW w:type="dxa" w:w="1440"/>
+          </w:tcPr>
+          <w:p>
+            <w:r>
+              <w:t>{{P_Q_req}}</w:t>
+            </w:r>
+          </w:p>
+        </w:tc>
+        <w:tc>
+          <w:tcPr>
+            <w:tcW w:type="dxa" w:w="1440"/>
+          </w:tcPr>
+          <w:p>
+            <w:r>
+              <w:t>-</w:t>
             </w:r>
           </w:p>
         </w:tc>
@@ -925,41 +1096,62 @@
       <w:tr>
         <w:tc>
           <w:tcPr>
-            <w:tcW w:type="dxa" w:w="2160"/>
+            <w:tcW w:type="dxa" w:w="1440"/>
+            <w:shd w:fill="F0F0F0"/>
           </w:tcPr>
           <w:p>
             <w:r>
-              <w:t>Fracture Toughness K_IC</w:t>
+              <w:t>Pₘₐₓ/P_Q Ratio</w:t>
             </w:r>
           </w:p>
         </w:tc>
         <w:tc>
           <w:tcPr>
-            <w:tcW w:type="dxa" w:w="2160"/>
+            <w:tcW w:type="dxa" w:w="1440"/>
           </w:tcPr>
           <w:p>
             <w:r>
-              <w:t>{{K_IC}}</w:t>
+              <w:t>{{P_ratio}}</w:t>
             </w:r>
           </w:p>
         </w:tc>
         <w:tc>
           <w:tcPr>
-            <w:tcW w:type="dxa" w:w="2160"/>
+            <w:tcW w:type="dxa" w:w="1440"/>
           </w:tcPr>
           <w:p>
             <w:r>
-              <w:t>+/-{{K_IC_uncertainty}}</w:t>
+              <w:t>-</w:t>
             </w:r>
           </w:p>
         </w:tc>
         <w:tc>
           <w:tcPr>
-            <w:tcW w:type="dxa" w:w="2160"/>
+            <w:tcW w:type="dxa" w:w="1440"/>
           </w:tcPr>
           <w:p>
             <w:r>
-              <w:t>MPa*sqrt(m)</w:t>
+              <w:t>-</w:t>
+            </w:r>
+          </w:p>
+        </w:tc>
+        <w:tc>
+          <w:tcPr>
+            <w:tcW w:type="dxa" w:w="1440"/>
+          </w:tcPr>
+          <w:p>
+            <w:r>
+              <w:t>≤ 1.10</w:t>
+            </w:r>
+          </w:p>
+        </w:tc>
+        <w:tc>
+          <w:tcPr>
+            <w:tcW w:type="dxa" w:w="1440"/>
+          </w:tcPr>
+          <w:p>
+            <w:r>
+              <w:t>{{P_ratio_valid}}</w:t>
             </w:r>
           </w:p>
         </w:tc>
@@ -967,17 +1159,144 @@
       <w:tr>
         <w:tc>
           <w:tcPr>
-            <w:tcW w:type="dxa" w:w="2160"/>
+            <w:tcW w:type="dxa" w:w="1440"/>
+            <w:shd w:fill="F0F0F0"/>
           </w:tcPr>
           <w:p>
             <w:r>
-              <w:t>Initial Compliance</w:t>
+              <w:t>K_Q (Conditional)</w:t>
             </w:r>
           </w:p>
         </w:tc>
         <w:tc>
           <w:tcPr>
-            <w:tcW w:type="dxa" w:w="2160"/>
+            <w:tcW w:type="dxa" w:w="1440"/>
+          </w:tcPr>
+          <w:p>
+            <w:r>
+              <w:t>{{K_Q_value}}</w:t>
+            </w:r>
+          </w:p>
+        </w:tc>
+        <w:tc>
+          <w:tcPr>
+            <w:tcW w:type="dxa" w:w="1440"/>
+          </w:tcPr>
+          <w:p>
+            <w:r>
+              <w:t>{{K_Q_uncertainty}}</w:t>
+            </w:r>
+          </w:p>
+        </w:tc>
+        <w:tc>
+          <w:tcPr>
+            <w:tcW w:type="dxa" w:w="1440"/>
+          </w:tcPr>
+          <w:p>
+            <w:r>
+              <w:t>MPa√m</w:t>
+            </w:r>
+          </w:p>
+        </w:tc>
+        <w:tc>
+          <w:tcPr>
+            <w:tcW w:type="dxa" w:w="1440"/>
+          </w:tcPr>
+          <w:p>
+            <w:r>
+              <w:t>{{K_Q_req}}</w:t>
+            </w:r>
+          </w:p>
+        </w:tc>
+        <w:tc>
+          <w:tcPr>
+            <w:tcW w:type="dxa" w:w="1440"/>
+          </w:tcPr>
+          <w:p>
+            <w:r>
+              <w:t>-</w:t>
+            </w:r>
+          </w:p>
+        </w:tc>
+      </w:tr>
+      <w:tr>
+        <w:tc>
+          <w:tcPr>
+            <w:tcW w:type="dxa" w:w="1440"/>
+            <w:shd w:fill="F0F0F0"/>
+          </w:tcPr>
+          <w:p>
+            <w:r>
+              <w:t>K_IC (Valid)</w:t>
+            </w:r>
+          </w:p>
+        </w:tc>
+        <w:tc>
+          <w:tcPr>
+            <w:tcW w:type="dxa" w:w="1440"/>
+          </w:tcPr>
+          <w:p>
+            <w:r>
+              <w:t>{{K_IC_value}}</w:t>
+            </w:r>
+          </w:p>
+        </w:tc>
+        <w:tc>
+          <w:tcPr>
+            <w:tcW w:type="dxa" w:w="1440"/>
+          </w:tcPr>
+          <w:p>
+            <w:r>
+              <w:t>{{K_IC_uncertainty}}</w:t>
+            </w:r>
+          </w:p>
+        </w:tc>
+        <w:tc>
+          <w:tcPr>
+            <w:tcW w:type="dxa" w:w="1440"/>
+          </w:tcPr>
+          <w:p>
+            <w:r>
+              <w:t>MPa√m</w:t>
+            </w:r>
+          </w:p>
+        </w:tc>
+        <w:tc>
+          <w:tcPr>
+            <w:tcW w:type="dxa" w:w="1440"/>
+          </w:tcPr>
+          <w:p>
+            <w:r>
+              <w:t>{{K_IC_req}}</w:t>
+            </w:r>
+          </w:p>
+        </w:tc>
+        <w:tc>
+          <w:tcPr>
+            <w:tcW w:type="dxa" w:w="1440"/>
+          </w:tcPr>
+          <w:p>
+            <w:r>
+              <w:t>{{K_IC_valid}}</w:t>
+            </w:r>
+          </w:p>
+        </w:tc>
+      </w:tr>
+      <w:tr>
+        <w:tc>
+          <w:tcPr>
+            <w:tcW w:type="dxa" w:w="1440"/>
+            <w:shd w:fill="F0F0F0"/>
+          </w:tcPr>
+          <w:p>
+            <w:r>
+              <w:t>Compliance</w:t>
+            </w:r>
+          </w:p>
+        </w:tc>
+        <w:tc>
+          <w:tcPr>
+            <w:tcW w:type="dxa" w:w="1440"/>
           </w:tcPr>
           <w:p>
             <w:r>
@@ -987,7 +1306,7 @@
         </w:tc>
         <w:tc>
           <w:tcPr>
-            <w:tcW w:type="dxa" w:w="2160"/>
+            <w:tcW w:type="dxa" w:w="1440"/>
           </w:tcPr>
           <w:p>
             <w:r>
@@ -997,7 +1316,7 @@
         </w:tc>
         <w:tc>
           <w:tcPr>
-            <w:tcW w:type="dxa" w:w="2160"/>
+            <w:tcW w:type="dxa" w:w="1440"/>
           </w:tcPr>
           <w:p>
             <w:r>
@@ -1005,31 +1324,9 @@
             </w:r>
           </w:p>
         </w:tc>
-      </w:tr>
-      <w:tr>
         <w:tc>
           <w:tcPr>
-            <w:tcW w:type="dxa" w:w="2160"/>
-          </w:tcPr>
-          <w:p>
-            <w:r>
-              <w:t>Validity Status</w:t>
-            </w:r>
-          </w:p>
-        </w:tc>
-        <w:tc>
-          <w:tcPr>
-            <w:tcW w:type="dxa" w:w="2160"/>
-          </w:tcPr>
-          <w:p>
-            <w:r>
-              <w:t>{{is_valid}}</w:t>
-            </w:r>
-          </w:p>
-        </w:tc>
-        <w:tc>
-          <w:tcPr>
-            <w:tcW w:type="dxa" w:w="2160"/>
+            <w:tcW w:type="dxa" w:w="1440"/>
           </w:tcPr>
           <w:p>
             <w:r>
@@ -1039,7 +1336,70 @@
         </w:tc>
         <w:tc>
           <w:tcPr>
-            <w:tcW w:type="dxa" w:w="2160"/>
+            <w:tcW w:type="dxa" w:w="1440"/>
+          </w:tcPr>
+          <w:p>
+            <w:r>
+              <w:t>-</w:t>
+            </w:r>
+          </w:p>
+        </w:tc>
+      </w:tr>
+      <w:tr>
+        <w:tc>
+          <w:tcPr>
+            <w:tcW w:type="dxa" w:w="1440"/>
+            <w:shd w:fill="F0F0F0"/>
+          </w:tcPr>
+          <w:p>
+            <w:r>
+              <w:t>R² (Fit Quality)</w:t>
+            </w:r>
+          </w:p>
+        </w:tc>
+        <w:tc>
+          <w:tcPr>
+            <w:tcW w:type="dxa" w:w="1440"/>
+          </w:tcPr>
+          <w:p>
+            <w:r>
+              <w:t>{{r_squared}}</w:t>
+            </w:r>
+          </w:p>
+        </w:tc>
+        <w:tc>
+          <w:tcPr>
+            <w:tcW w:type="dxa" w:w="1440"/>
+          </w:tcPr>
+          <w:p>
+            <w:r>
+              <w:t>-</w:t>
+            </w:r>
+          </w:p>
+        </w:tc>
+        <w:tc>
+          <w:tcPr>
+            <w:tcW w:type="dxa" w:w="1440"/>
+          </w:tcPr>
+          <w:p>
+            <w:r>
+              <w:t>-</w:t>
+            </w:r>
+          </w:p>
+        </w:tc>
+        <w:tc>
+          <w:tcPr>
+            <w:tcW w:type="dxa" w:w="1440"/>
+          </w:tcPr>
+          <w:p>
+            <w:r>
+              <w:t>&gt; 0.99</w:t>
+            </w:r>
+          </w:p>
+        </w:tc>
+        <w:tc>
+          <w:tcPr>
+            <w:tcW w:type="dxa" w:w="1440"/>
           </w:tcPr>
           <w:p>
             <w:r>
@@ -1051,11 +1411,11 @@
     </w:tbl>
     <w:p/>
     <w:p>
-      <w:pPr>
-        <w:pStyle w:val="Heading1"/>
-      </w:pPr>
       <w:r>
-        <w:t>5. Force vs Displacement</w:t>
+        <w:rPr>
+          <w:b/>
+        </w:rPr>
+        <w:t>Force vs Displacement Curve</w:t>
       </w:r>
     </w:p>
     <w:p>
@@ -1068,27 +1428,324 @@
     </w:p>
     <w:p/>
     <w:p>
+      <w:r>
+        <w:rPr>
+          <w:b/>
+        </w:rPr>
+        <w:t>Crack Surface Documentation</w:t>
+      </w:r>
+    </w:p>
+    <w:p>
       <w:pPr>
-        <w:pStyle w:val="Heading1"/>
+        <w:jc w:val="center"/>
       </w:pPr>
       <w:r>
-        <w:t>6. Validity Assessment per ASTM E399</w:t>
+        <w:t>{{photos}}</w:t>
       </w:r>
     </w:p>
+    <w:p/>
     <w:p>
       <w:r>
         <w:rPr>
           <w:b/>
         </w:rPr>
-        <w:t xml:space="preserve">Overall Validity: </w:t>
+        <w:t>Crack Length Measurements (5-Point Average per E399)</w:t>
+      </w:r>
+    </w:p>
+    <w:tbl>
+      <w:tblPr>
+        <w:tblW w:type="auto" w:w="0"/>
+        <w:tblLook w:firstColumn="1" w:firstRow="1" w:lastColumn="0" w:lastRow="0" w:noHBand="0" w:noVBand="1" w:val="04A0"/>
+        <w:jc w:val="center"/>
+        <w:tblBorders>
+          <w:top w:val="single" w:sz="4" w:color="000000"/>
+          <w:left w:val="single" w:sz="4" w:color="000000"/>
+          <w:bottom w:val="single" w:sz="4" w:color="000000"/>
+          <w:right w:val="single" w:sz="4" w:color="000000"/>
+          <w:insideH w:val="single" w:sz="4" w:color="000000"/>
+          <w:insideV w:val="single" w:sz="4" w:color="000000"/>
+        </w:tblBorders>
+      </w:tblPr>
+      <w:tblGrid>
+        <w:gridCol w:w="1234"/>
+        <w:gridCol w:w="1234"/>
+        <w:gridCol w:w="1234"/>
+        <w:gridCol w:w="1234"/>
+        <w:gridCol w:w="1234"/>
+        <w:gridCol w:w="1234"/>
+        <w:gridCol w:w="1234"/>
+      </w:tblGrid>
+      <w:tr>
+        <w:tc>
+          <w:tcPr>
+            <w:tcW w:type="dxa" w:w="1234"/>
+            <w:shd w:fill="D0D0D0"/>
+          </w:tcPr>
+          <w:p>
+            <w:r>
+              <w:rPr>
+                <w:b/>
+              </w:rPr>
+              <w:t>Position</w:t>
+            </w:r>
+          </w:p>
+        </w:tc>
+        <w:tc>
+          <w:tcPr>
+            <w:tcW w:type="dxa" w:w="1234"/>
+            <w:shd w:fill="D0D0D0"/>
+          </w:tcPr>
+          <w:p>
+            <w:r>
+              <w:rPr>
+                <w:b/>
+              </w:rPr>
+              <w:t>a₁</w:t>
+            </w:r>
+          </w:p>
+        </w:tc>
+        <w:tc>
+          <w:tcPr>
+            <w:tcW w:type="dxa" w:w="1234"/>
+            <w:shd w:fill="D0D0D0"/>
+          </w:tcPr>
+          <w:p>
+            <w:r>
+              <w:rPr>
+                <w:b/>
+              </w:rPr>
+              <w:t>a₂</w:t>
+            </w:r>
+          </w:p>
+        </w:tc>
+        <w:tc>
+          <w:tcPr>
+            <w:tcW w:type="dxa" w:w="1234"/>
+            <w:shd w:fill="D0D0D0"/>
+          </w:tcPr>
+          <w:p>
+            <w:r>
+              <w:rPr>
+                <w:b/>
+              </w:rPr>
+              <w:t>a₃</w:t>
+            </w:r>
+          </w:p>
+        </w:tc>
+        <w:tc>
+          <w:tcPr>
+            <w:tcW w:type="dxa" w:w="1234"/>
+            <w:shd w:fill="D0D0D0"/>
+          </w:tcPr>
+          <w:p>
+            <w:r>
+              <w:rPr>
+                <w:b/>
+              </w:rPr>
+              <w:t>a₄</w:t>
+            </w:r>
+          </w:p>
+        </w:tc>
+        <w:tc>
+          <w:tcPr>
+            <w:tcW w:type="dxa" w:w="1234"/>
+            <w:shd w:fill="D0D0D0"/>
+          </w:tcPr>
+          <w:p>
+            <w:r>
+              <w:rPr>
+                <w:b/>
+              </w:rPr>
+              <w:t>a₅</w:t>
+            </w:r>
+          </w:p>
+        </w:tc>
+        <w:tc>
+          <w:tcPr>
+            <w:tcW w:type="dxa" w:w="1234"/>
+            <w:shd w:fill="D0D0D0"/>
+          </w:tcPr>
+          <w:p>
+            <w:r>
+              <w:rPr>
+                <w:b/>
+              </w:rPr>
+              <w:t>Average</w:t>
+            </w:r>
+          </w:p>
+        </w:tc>
+      </w:tr>
+      <w:tr>
+        <w:tc>
+          <w:tcPr>
+            <w:tcW w:type="dxa" w:w="1234"/>
+          </w:tcPr>
+          <w:p>
+            <w:r>
+              <w:t>Location</w:t>
+            </w:r>
+          </w:p>
+        </w:tc>
+        <w:tc>
+          <w:tcPr>
+            <w:tcW w:type="dxa" w:w="1234"/>
+          </w:tcPr>
+          <w:p>
+            <w:r>
+              <w:t>Quarter</w:t>
+            </w:r>
+          </w:p>
+        </w:tc>
+        <w:tc>
+          <w:tcPr>
+            <w:tcW w:type="dxa" w:w="1234"/>
+          </w:tcPr>
+          <w:p>
+            <w:r>
+              <w:t>Center-L</w:t>
+            </w:r>
+          </w:p>
+        </w:tc>
+        <w:tc>
+          <w:tcPr>
+            <w:tcW w:type="dxa" w:w="1234"/>
+          </w:tcPr>
+          <w:p>
+            <w:r>
+              <w:t>Center</w:t>
+            </w:r>
+          </w:p>
+        </w:tc>
+        <w:tc>
+          <w:tcPr>
+            <w:tcW w:type="dxa" w:w="1234"/>
+          </w:tcPr>
+          <w:p>
+            <w:r>
+              <w:t>Center-R</w:t>
+            </w:r>
+          </w:p>
+        </w:tc>
+        <w:tc>
+          <w:tcPr>
+            <w:tcW w:type="dxa" w:w="1234"/>
+          </w:tcPr>
+          <w:p>
+            <w:r>
+              <w:t>Quarter</w:t>
+            </w:r>
+          </w:p>
+        </w:tc>
+        <w:tc>
+          <w:tcPr>
+            <w:tcW w:type="dxa" w:w="1234"/>
+          </w:tcPr>
+          <w:p>
+            <w:r>
+              <w:t>E399</w:t>
+            </w:r>
+          </w:p>
+        </w:tc>
+      </w:tr>
+      <w:tr>
+        <w:tc>
+          <w:tcPr>
+            <w:tcW w:type="dxa" w:w="1234"/>
+          </w:tcPr>
+          <w:p>
+            <w:r>
+              <w:t>mm</w:t>
+            </w:r>
+          </w:p>
+        </w:tc>
+        <w:tc>
+          <w:tcPr>
+            <w:tcW w:type="dxa" w:w="1234"/>
+          </w:tcPr>
+          <w:p>
+            <w:r>
+              <w:t>{{a1}}</w:t>
+            </w:r>
+          </w:p>
+        </w:tc>
+        <w:tc>
+          <w:tcPr>
+            <w:tcW w:type="dxa" w:w="1234"/>
+          </w:tcPr>
+          <w:p>
+            <w:r>
+              <w:t>{{a2}}</w:t>
+            </w:r>
+          </w:p>
+        </w:tc>
+        <w:tc>
+          <w:tcPr>
+            <w:tcW w:type="dxa" w:w="1234"/>
+          </w:tcPr>
+          <w:p>
+            <w:r>
+              <w:t>{{a3}}</w:t>
+            </w:r>
+          </w:p>
+        </w:tc>
+        <w:tc>
+          <w:tcPr>
+            <w:tcW w:type="dxa" w:w="1234"/>
+          </w:tcPr>
+          <w:p>
+            <w:r>
+              <w:t>{{a4}}</w:t>
+            </w:r>
+          </w:p>
+        </w:tc>
+        <w:tc>
+          <w:tcPr>
+            <w:tcW w:type="dxa" w:w="1234"/>
+          </w:tcPr>
+          <w:p>
+            <w:r>
+              <w:t>{{a5}}</w:t>
+            </w:r>
+          </w:p>
+        </w:tc>
+        <w:tc>
+          <w:tcPr>
+            <w:tcW w:type="dxa" w:w="1234"/>
+          </w:tcPr>
+          <w:p>
+            <w:r>
+              <w:rPr>
+                <w:b/>
+              </w:rPr>
+              <w:t>{{a_avg}}</w:t>
+            </w:r>
+          </w:p>
+        </w:tc>
+      </w:tr>
+    </w:tbl>
+    <w:p/>
+    <w:p>
+      <w:r>
+        <w:rPr>
+          <w:b/>
+        </w:rPr>
+        <w:t xml:space="preserve">Validity Status: </w:t>
       </w:r>
       <w:r>
-        <w:t>{{is_valid}}</w:t>
+        <w:t>{{validity_status}}</w:t>
+      </w:r>
+    </w:p>
+    <w:p>
+      <w:r>
+        <w:t>{{validity_statement}}</w:t>
       </w:r>
     </w:p>
     <w:p/>
     <w:p>
       <w:r>
+        <w:rPr>
+          <w:b/>
+        </w:rPr>
         <w:t>Validity Checks:</w:t>
       </w:r>
     </w:p>
@@ -1099,106 +1756,105 @@
     </w:p>
     <w:p/>
     <w:p>
-      <w:pPr>
-        <w:pStyle w:val="Heading1"/>
-      </w:pPr>
       <w:r>
-        <w:t>7. Notes</w:t>
-      </w:r>
-    </w:p>
-    <w:p>
-      <w:r>
-        <w:t>The 5% secant offset method was used to determine P_Q per ASTM E399.</w:t>
-      </w:r>
-    </w:p>
-    <w:p/>
-    <w:p>
-      <w:r>
-        <w:t>Validity requirements per ASTM E399:</w:t>
-      </w:r>
-    </w:p>
-    <w:p>
-      <w:r>
-        <w:t>- a/W ratio must be between 0.45 and 0.55</w:t>
-      </w:r>
-    </w:p>
-    <w:p>
-      <w:r>
-        <w:t>- B &gt;= 2.5(K_Q/sigma_ys)^2 for plane-strain conditions</w:t>
-      </w:r>
-    </w:p>
-    <w:p>
-      <w:r>
-        <w:t>- a &gt;= 2.5(K_Q/sigma_ys)^2</w:t>
-      </w:r>
-    </w:p>
-    <w:p>
-      <w:r>
-        <w:t>- (W-a) &gt;= 2.5(K_Q/sigma_ys)^2</w:t>
-      </w:r>
-    </w:p>
-    <w:p>
-      <w:r>
-        <w:t>- P_max/P_Q &lt;= 1.10</w:t>
-      </w:r>
-    </w:p>
-    <w:p/>
-    <w:p>
-      <w:pPr>
-        <w:pStyle w:val="Heading1"/>
-      </w:pPr>
-      <w:r>
-        <w:t>8. Approval</w:t>
+        <w:rPr>
+          <w:b/>
+        </w:rPr>
+        <w:t>Approvals</w:t>
       </w:r>
     </w:p>
     <w:tbl>
       <w:tblPr>
-        <w:tblStyle w:val="TableGrid"/>
         <w:tblW w:type="auto" w:w="0"/>
         <w:tblLook w:firstColumn="1" w:firstRow="1" w:lastColumn="0" w:lastRow="0" w:noHBand="0" w:noVBand="1" w:val="04A0"/>
+        <w:jc w:val="center"/>
+        <w:tblBorders>
+          <w:top w:val="single" w:sz="4" w:color="000000"/>
+          <w:left w:val="single" w:sz="4" w:color="000000"/>
+          <w:bottom w:val="single" w:sz="4" w:color="000000"/>
+          <w:right w:val="single" w:sz="4" w:color="000000"/>
+          <w:insideH w:val="single" w:sz="4" w:color="000000"/>
+          <w:insideV w:val="single" w:sz="4" w:color="000000"/>
+        </w:tblBorders>
       </w:tblPr>
       <w:tblGrid>
-        <w:gridCol w:w="2880"/>
-        <w:gridCol w:w="2880"/>
-        <w:gridCol w:w="2880"/>
+        <w:gridCol w:w="1440"/>
+        <w:gridCol w:w="1440"/>
+        <w:gridCol w:w="1440"/>
+        <w:gridCol w:w="1440"/>
+        <w:gridCol w:w="1440"/>
+        <w:gridCol w:w="1440"/>
       </w:tblGrid>
       <w:tr>
         <w:tc>
           <w:tcPr>
-            <w:tcW w:type="dxa" w:w="2880"/>
+            <w:tcW w:type="dxa" w:w="1440"/>
+            <w:shd w:fill="E8E8E8"/>
           </w:tcPr>
           <w:p>
             <w:r>
               <w:rPr>
                 <w:b/>
               </w:rPr>
-              <w:t>Role</w:t>
+              <w:t>Tested By:</w:t>
             </w:r>
           </w:p>
         </w:tc>
         <w:tc>
           <w:tcPr>
-            <w:tcW w:type="dxa" w:w="2880"/>
+            <w:tcW w:type="dxa" w:w="1440"/>
+          </w:tcPr>
+          <w:p>
+            <w:r>
+              <w:t>{{tested_by}}</w:t>
+            </w:r>
+          </w:p>
+        </w:tc>
+        <w:tc>
+          <w:tcPr>
+            <w:tcW w:type="dxa" w:w="1440"/>
+            <w:shd w:fill="E8E8E8"/>
           </w:tcPr>
           <w:p>
             <w:r>
               <w:rPr>
                 <w:b/>
               </w:rPr>
-              <w:t>Name</w:t>
+              <w:t>Reviewed By:</w:t>
             </w:r>
           </w:p>
         </w:tc>
         <w:tc>
           <w:tcPr>
-            <w:tcW w:type="dxa" w:w="2880"/>
+            <w:tcW w:type="dxa" w:w="1440"/>
+          </w:tcPr>
+          <w:p>
+            <w:r>
+              <w:t>{{reviewed_by}}</w:t>
+            </w:r>
+          </w:p>
+        </w:tc>
+        <w:tc>
+          <w:tcPr>
+            <w:tcW w:type="dxa" w:w="1440"/>
+            <w:shd w:fill="E8E8E8"/>
           </w:tcPr>
           <w:p>
             <w:r>
               <w:rPr>
                 <w:b/>
               </w:rPr>
-              <w:t>Date/Signature</w:t>
+              <w:t>Approved By:</w:t>
+            </w:r>
+          </w:p>
+        </w:tc>
+        <w:tc>
+          <w:tcPr>
+            <w:tcW w:type="dxa" w:w="1440"/>
+          </w:tcPr>
+          <w:p>
+            <w:r>
+              <w:t>{{approved_by}}</w:t>
             </w:r>
           </w:p>
         </w:tc>
@@ -1206,73 +1862,75 @@
       <w:tr>
         <w:tc>
           <w:tcPr>
-            <w:tcW w:type="dxa" w:w="2880"/>
+            <w:tcW w:type="dxa" w:w="1440"/>
+            <w:shd w:fill="E8E8E8"/>
           </w:tcPr>
           <w:p>
             <w:r>
-              <w:t>Tested by:</w:t>
+              <w:rPr>
+                <w:b/>
+              </w:rPr>
+              <w:t>Date:</w:t>
             </w:r>
           </w:p>
         </w:tc>
         <w:tc>
           <w:tcPr>
-            <w:tcW w:type="dxa" w:w="2880"/>
-          </w:tcPr>
-          <w:p/>
-        </w:tc>
-        <w:tc>
-          <w:tcPr>
-            <w:tcW w:type="dxa" w:w="2880"/>
-          </w:tcPr>
-          <w:p/>
-        </w:tc>
-      </w:tr>
-      <w:tr>
-        <w:tc>
-          <w:tcPr>
-            <w:tcW w:type="dxa" w:w="2880"/>
+            <w:tcW w:type="dxa" w:w="1440"/>
           </w:tcPr>
           <w:p>
             <w:r>
-              <w:t>Reviewed by:</w:t>
+              <w:t>{{tested_date}}</w:t>
             </w:r>
           </w:p>
         </w:tc>
         <w:tc>
           <w:tcPr>
-            <w:tcW w:type="dxa" w:w="2880"/>
-          </w:tcPr>
-          <w:p/>
-        </w:tc>
-        <w:tc>
-          <w:tcPr>
-            <w:tcW w:type="dxa" w:w="2880"/>
-          </w:tcPr>
-          <w:p/>
-        </w:tc>
-      </w:tr>
-      <w:tr>
-        <w:tc>
-          <w:tcPr>
-            <w:tcW w:type="dxa" w:w="2880"/>
+            <w:tcW w:type="dxa" w:w="1440"/>
+            <w:shd w:fill="E8E8E8"/>
           </w:tcPr>
           <w:p>
             <w:r>
-              <w:t>Approved by:</w:t>
+              <w:rPr>
+                <w:b/>
+              </w:rPr>
+              <w:t>Date:</w:t>
             </w:r>
           </w:p>
         </w:tc>
         <w:tc>
           <w:tcPr>
-            <w:tcW w:type="dxa" w:w="2880"/>
+            <w:tcW w:type="dxa" w:w="1440"/>
           </w:tcPr>
-          <w:p/>
+          <w:p>
+            <w:r>
+              <w:t>{{reviewed_date}}</w:t>
+            </w:r>
+          </w:p>
         </w:tc>
         <w:tc>
           <w:tcPr>
-            <w:tcW w:type="dxa" w:w="2880"/>
+            <w:tcW w:type="dxa" w:w="1440"/>
+            <w:shd w:fill="E8E8E8"/>
           </w:tcPr>
-          <w:p/>
+          <w:p>
+            <w:r>
+              <w:rPr>
+                <w:b/>
+              </w:rPr>
+              <w:t>Date:</w:t>
+            </w:r>
+          </w:p>
+        </w:tc>
+        <w:tc>
+          <w:tcPr>
+            <w:tcW w:type="dxa" w:w="1440"/>
+          </w:tcPr>
+          <w:p>
+            <w:r>
+              <w:t>{{approved_date}}</w:t>
+            </w:r>
+          </w:p>
         </w:tc>
       </w:tr>
     </w:tbl>
@@ -1284,20 +1942,10 @@
       </w:pPr>
       <w:r>
         <w:rPr>
-          <w:sz w:val="18"/>
+          <w:i/>
+          <w:sz w:val="16"/>
         </w:rPr>
-        <w:t>Durabler - Mechanical Testing Analysis System</w:t>
-      </w:r>
-    </w:p>
-    <w:p>
-      <w:pPr>
-        <w:jc w:val="center"/>
-      </w:pPr>
-      <w:r>
-        <w:rPr>
-          <w:sz w:val="18"/>
-        </w:rPr>
-        <w:t>ISO 17025 Accredited Laboratory</w:t>
+        <w:t>Durabler a part of Subseatec S AB, Address: Durabler C/O Subseatec, Dalavägen 23, 432 32 Varberg, Sweden</w:t>
       </w:r>
     </w:p>
     <w:sectPr>
@@ -1675,7 +2323,7 @@
     <w:rsid w:val="00FC693F"/>
     <w:rPr>
       <w:rFonts w:ascii="Calibri" w:hAnsi="Calibri"/>
-      <w:sz w:val="22"/>
+      <w:sz w:val="20"/>
     </w:rPr>
   </w:style>
   <w:style w:type="paragraph" w:styleId="Header">

</xml_diff>

<commit_message>
Add Requirement column and Rp0.2/Rm ratio to test reports
- Add Requirement column to results tables in:
  - Tensile report
  - KIC report
  - Sonic report
  - Vickers report
- Add Rp0.2/Rm ratio row to tensile report results
- Add E_req and ratio_req placeholders to tensile report generator
- Regenerate all report templates

Co-Authored-By: Claude Opus 4.5 <noreply@anthropic.com>
</commit_message>
<xml_diff>
--- a/durabler1/templates/kic_e399_report_template.docx
+++ b/durabler1/templates/kic_e399_report_template.docx
@@ -675,15 +675,16 @@
         <w:tblLook w:firstColumn="1" w:firstRow="1" w:lastColumn="0" w:lastRow="0" w:noHBand="0" w:noVBand="1" w:val="04A0"/>
       </w:tblPr>
       <w:tblGrid>
-        <w:gridCol w:w="2493"/>
-        <w:gridCol w:w="2493"/>
-        <w:gridCol w:w="2493"/>
-        <w:gridCol w:w="2493"/>
+        <w:gridCol w:w="1994"/>
+        <w:gridCol w:w="1994"/>
+        <w:gridCol w:w="1994"/>
+        <w:gridCol w:w="1994"/>
+        <w:gridCol w:w="1994"/>
       </w:tblGrid>
       <w:tr>
         <w:tc>
           <w:tcPr>
-            <w:tcW w:type="dxa" w:w="2493"/>
+            <w:tcW w:type="dxa" w:w="1994"/>
             <w:shd w:fill="D9D9D9"/>
           </w:tcPr>
           <w:p>
@@ -697,7 +698,7 @@
         </w:tc>
         <w:tc>
           <w:tcPr>
-            <w:tcW w:type="dxa" w:w="2493"/>
+            <w:tcW w:type="dxa" w:w="1994"/>
             <w:shd w:fill="D9D9D9"/>
           </w:tcPr>
           <w:p>
@@ -711,7 +712,7 @@
         </w:tc>
         <w:tc>
           <w:tcPr>
-            <w:tcW w:type="dxa" w:w="2493"/>
+            <w:tcW w:type="dxa" w:w="1994"/>
             <w:shd w:fill="D9D9D9"/>
           </w:tcPr>
           <w:p>
@@ -725,7 +726,21 @@
         </w:tc>
         <w:tc>
           <w:tcPr>
-            <w:tcW w:type="dxa" w:w="2493"/>
+            <w:tcW w:type="dxa" w:w="1994"/>
+            <w:shd w:fill="D9D9D9"/>
+          </w:tcPr>
+          <w:p>
+            <w:r>
+              <w:rPr>
+                <w:b/>
+              </w:rPr>
+              <w:t>Requirement</w:t>
+            </w:r>
+          </w:p>
+        </w:tc>
+        <w:tc>
+          <w:tcPr>
+            <w:tcW w:type="dxa" w:w="1994"/>
             <w:shd w:fill="D9D9D9"/>
           </w:tcPr>
           <w:p>
@@ -741,7 +756,7 @@
       <w:tr>
         <w:tc>
           <w:tcPr>
-            <w:tcW w:type="dxa" w:w="2493"/>
+            <w:tcW w:type="dxa" w:w="1994"/>
           </w:tcPr>
           <w:p>
             <w:r>
@@ -751,7 +766,7 @@
         </w:tc>
         <w:tc>
           <w:tcPr>
-            <w:tcW w:type="dxa" w:w="2493"/>
+            <w:tcW w:type="dxa" w:w="1994"/>
           </w:tcPr>
           <w:p>
             <w:r>
@@ -761,7 +776,7 @@
         </w:tc>
         <w:tc>
           <w:tcPr>
-            <w:tcW w:type="dxa" w:w="2493"/>
+            <w:tcW w:type="dxa" w:w="1994"/>
           </w:tcPr>
           <w:p>
             <w:r>
@@ -771,7 +786,17 @@
         </w:tc>
         <w:tc>
           <w:tcPr>
-            <w:tcW w:type="dxa" w:w="2493"/>
+            <w:tcW w:type="dxa" w:w="1994"/>
+          </w:tcPr>
+          <w:p>
+            <w:r>
+              <w:t>{{P_max_req}}</w:t>
+            </w:r>
+          </w:p>
+        </w:tc>
+        <w:tc>
+          <w:tcPr>
+            <w:tcW w:type="dxa" w:w="1994"/>
           </w:tcPr>
           <w:p>
             <w:r>
@@ -783,7 +808,7 @@
       <w:tr>
         <w:tc>
           <w:tcPr>
-            <w:tcW w:type="dxa" w:w="2493"/>
+            <w:tcW w:type="dxa" w:w="1994"/>
           </w:tcPr>
           <w:p>
             <w:r>
@@ -793,7 +818,7 @@
         </w:tc>
         <w:tc>
           <w:tcPr>
-            <w:tcW w:type="dxa" w:w="2493"/>
+            <w:tcW w:type="dxa" w:w="1994"/>
           </w:tcPr>
           <w:p>
             <w:r>
@@ -803,7 +828,7 @@
         </w:tc>
         <w:tc>
           <w:tcPr>
-            <w:tcW w:type="dxa" w:w="2493"/>
+            <w:tcW w:type="dxa" w:w="1994"/>
           </w:tcPr>
           <w:p>
             <w:r>
@@ -813,7 +838,17 @@
         </w:tc>
         <w:tc>
           <w:tcPr>
-            <w:tcW w:type="dxa" w:w="2493"/>
+            <w:tcW w:type="dxa" w:w="1994"/>
+          </w:tcPr>
+          <w:p>
+            <w:r>
+              <w:t>{{P_Q_req}}</w:t>
+            </w:r>
+          </w:p>
+        </w:tc>
+        <w:tc>
+          <w:tcPr>
+            <w:tcW w:type="dxa" w:w="1994"/>
           </w:tcPr>
           <w:p>
             <w:r>
@@ -825,7 +860,7 @@
       <w:tr>
         <w:tc>
           <w:tcPr>
-            <w:tcW w:type="dxa" w:w="2493"/>
+            <w:tcW w:type="dxa" w:w="1994"/>
           </w:tcPr>
           <w:p>
             <w:r>
@@ -835,7 +870,7 @@
         </w:tc>
         <w:tc>
           <w:tcPr>
-            <w:tcW w:type="dxa" w:w="2493"/>
+            <w:tcW w:type="dxa" w:w="1994"/>
           </w:tcPr>
           <w:p>
             <w:r>
@@ -845,7 +880,7 @@
         </w:tc>
         <w:tc>
           <w:tcPr>
-            <w:tcW w:type="dxa" w:w="2493"/>
+            <w:tcW w:type="dxa" w:w="1994"/>
           </w:tcPr>
           <w:p>
             <w:r>
@@ -855,7 +890,17 @@
         </w:tc>
         <w:tc>
           <w:tcPr>
-            <w:tcW w:type="dxa" w:w="2493"/>
+            <w:tcW w:type="dxa" w:w="1994"/>
+          </w:tcPr>
+          <w:p>
+            <w:r>
+              <w:t>{{P_ratio_req}}</w:t>
+            </w:r>
+          </w:p>
+        </w:tc>
+        <w:tc>
+          <w:tcPr>
+            <w:tcW w:type="dxa" w:w="1994"/>
           </w:tcPr>
           <w:p>
             <w:r>
@@ -867,7 +912,7 @@
       <w:tr>
         <w:tc>
           <w:tcPr>
-            <w:tcW w:type="dxa" w:w="2493"/>
+            <w:tcW w:type="dxa" w:w="1994"/>
           </w:tcPr>
           <w:p>
             <w:r>
@@ -877,7 +922,7 @@
         </w:tc>
         <w:tc>
           <w:tcPr>
-            <w:tcW w:type="dxa" w:w="2493"/>
+            <w:tcW w:type="dxa" w:w="1994"/>
           </w:tcPr>
           <w:p>
             <w:r>
@@ -887,7 +932,7 @@
         </w:tc>
         <w:tc>
           <w:tcPr>
-            <w:tcW w:type="dxa" w:w="2493"/>
+            <w:tcW w:type="dxa" w:w="1994"/>
           </w:tcPr>
           <w:p>
             <w:r>
@@ -897,7 +942,17 @@
         </w:tc>
         <w:tc>
           <w:tcPr>
-            <w:tcW w:type="dxa" w:w="2493"/>
+            <w:tcW w:type="dxa" w:w="1994"/>
+          </w:tcPr>
+          <w:p>
+            <w:r>
+              <w:t>{{K_Q_req}}</w:t>
+            </w:r>
+          </w:p>
+        </w:tc>
+        <w:tc>
+          <w:tcPr>
+            <w:tcW w:type="dxa" w:w="1994"/>
           </w:tcPr>
           <w:p>
             <w:r>
@@ -909,7 +964,7 @@
       <w:tr>
         <w:tc>
           <w:tcPr>
-            <w:tcW w:type="dxa" w:w="2493"/>
+            <w:tcW w:type="dxa" w:w="1994"/>
           </w:tcPr>
           <w:p>
             <w:r>
@@ -919,7 +974,7 @@
         </w:tc>
         <w:tc>
           <w:tcPr>
-            <w:tcW w:type="dxa" w:w="2493"/>
+            <w:tcW w:type="dxa" w:w="1994"/>
           </w:tcPr>
           <w:p>
             <w:r>
@@ -929,7 +984,7 @@
         </w:tc>
         <w:tc>
           <w:tcPr>
-            <w:tcW w:type="dxa" w:w="2493"/>
+            <w:tcW w:type="dxa" w:w="1994"/>
           </w:tcPr>
           <w:p>
             <w:r>
@@ -939,7 +994,17 @@
         </w:tc>
         <w:tc>
           <w:tcPr>
-            <w:tcW w:type="dxa" w:w="2493"/>
+            <w:tcW w:type="dxa" w:w="1994"/>
+          </w:tcPr>
+          <w:p>
+            <w:r>
+              <w:t>{{K_IC_req}}</w:t>
+            </w:r>
+          </w:p>
+        </w:tc>
+        <w:tc>
+          <w:tcPr>
+            <w:tcW w:type="dxa" w:w="1994"/>
           </w:tcPr>
           <w:p>
             <w:r>
@@ -951,7 +1016,7 @@
       <w:tr>
         <w:tc>
           <w:tcPr>
-            <w:tcW w:type="dxa" w:w="2493"/>
+            <w:tcW w:type="dxa" w:w="1994"/>
           </w:tcPr>
           <w:p>
             <w:r>
@@ -961,7 +1026,7 @@
         </w:tc>
         <w:tc>
           <w:tcPr>
-            <w:tcW w:type="dxa" w:w="2493"/>
+            <w:tcW w:type="dxa" w:w="1994"/>
           </w:tcPr>
           <w:p>
             <w:r>
@@ -971,7 +1036,7 @@
         </w:tc>
         <w:tc>
           <w:tcPr>
-            <w:tcW w:type="dxa" w:w="2493"/>
+            <w:tcW w:type="dxa" w:w="1994"/>
           </w:tcPr>
           <w:p>
             <w:r>
@@ -981,7 +1046,17 @@
         </w:tc>
         <w:tc>
           <w:tcPr>
-            <w:tcW w:type="dxa" w:w="2493"/>
+            <w:tcW w:type="dxa" w:w="1994"/>
+          </w:tcPr>
+          <w:p>
+            <w:r>
+              <w:t>-</w:t>
+            </w:r>
+          </w:p>
+        </w:tc>
+        <w:tc>
+          <w:tcPr>
+            <w:tcW w:type="dxa" w:w="1994"/>
           </w:tcPr>
           <w:p>
             <w:r>
@@ -993,7 +1068,7 @@
       <w:tr>
         <w:tc>
           <w:tcPr>
-            <w:tcW w:type="dxa" w:w="2493"/>
+            <w:tcW w:type="dxa" w:w="1994"/>
           </w:tcPr>
           <w:p>
             <w:r>
@@ -1003,7 +1078,7 @@
         </w:tc>
         <w:tc>
           <w:tcPr>
-            <w:tcW w:type="dxa" w:w="2493"/>
+            <w:tcW w:type="dxa" w:w="1994"/>
           </w:tcPr>
           <w:p>
             <w:r>
@@ -1013,7 +1088,7 @@
         </w:tc>
         <w:tc>
           <w:tcPr>
-            <w:tcW w:type="dxa" w:w="2493"/>
+            <w:tcW w:type="dxa" w:w="1994"/>
           </w:tcPr>
           <w:p>
             <w:r>
@@ -1023,7 +1098,17 @@
         </w:tc>
         <w:tc>
           <w:tcPr>
-            <w:tcW w:type="dxa" w:w="2493"/>
+            <w:tcW w:type="dxa" w:w="1994"/>
+          </w:tcPr>
+          <w:p>
+            <w:r>
+              <w:t>-</w:t>
+            </w:r>
+          </w:p>
+        </w:tc>
+        <w:tc>
+          <w:tcPr>
+            <w:tcW w:type="dxa" w:w="1994"/>
           </w:tcPr>
           <w:p>
             <w:r>

</xml_diff>

<commit_message>
Standardize KIC report template layout
Rewrite KIC template to match layout of other test reports:
- Use bold paragraph headers instead of numbered headings
- Change tables to 4-column label/value pair format
- Simplify section structure (TEST INFORMATION, SPECIMEN GEOMETRY, etc.)
- Match signatures table format with other templates
- Consistent styling with Tensile, CTOD, Sonic, Vickers reports

Co-Authored-By: Claude Opus 4.5 <noreply@anthropic.com>
</commit_message>
<xml_diff>
--- a/durabler1/templates/kic_e399_report_template.docx
+++ b/durabler1/templates/kic_e399_report_template.docx
@@ -4,11 +4,14 @@
   <w:body>
     <w:p>
       <w:pPr>
-        <w:pStyle w:val="Title"/>
         <w:jc w:val="center"/>
       </w:pPr>
       <w:r>
-        <w:t>KIC Fracture Toughness Test Report</w:t>
+        <w:rPr>
+          <w:b/>
+          <w:sz w:val="28"/>
+        </w:rPr>
+        <w:t>KIC FRACTURE TOUGHNESS TEST REPORT</w:t>
       </w:r>
     </w:p>
     <w:p>
@@ -16,15 +19,7 @@
         <w:jc w:val="center"/>
       </w:pPr>
       <w:r>
-        <w:t>ASTM E399 - Standard Test Method for Linear-Elastic</w:t>
-      </w:r>
-    </w:p>
-    <w:p>
-      <w:pPr>
-        <w:jc w:val="center"/>
-      </w:pPr>
-      <w:r>
-        <w:t>Plane-Strain Fracture Toughness of Metallic Materials</w:t>
+        <w:t>ASTM E399</w:t>
       </w:r>
     </w:p>
     <w:p/>
@@ -33,19 +28,7 @@
         <w:rPr>
           <w:b/>
         </w:rPr>
-        <w:t xml:space="preserve">Report Number: </w:t>
-      </w:r>
-      <w:r>
-        <w:t>{{report_number}}</w:t>
-      </w:r>
-    </w:p>
-    <w:p/>
-    <w:p>
-      <w:pPr>
-        <w:pStyle w:val="Heading1"/>
-      </w:pPr>
-      <w:r>
-        <w:t>1. Test Information</w:t>
+        <w:t>TEST INFORMATION</w:t>
       </w:r>
     </w:p>
     <w:tbl>
@@ -55,13 +38,15 @@
         <w:tblLook w:firstColumn="1" w:firstRow="1" w:lastColumn="0" w:lastRow="0" w:noHBand="0" w:noVBand="1" w:val="04A0"/>
       </w:tblPr>
       <w:tblGrid>
-        <w:gridCol w:w="4986"/>
-        <w:gridCol w:w="4986"/>
+        <w:gridCol w:w="2493"/>
+        <w:gridCol w:w="2493"/>
+        <w:gridCol w:w="2493"/>
+        <w:gridCol w:w="2493"/>
       </w:tblGrid>
       <w:tr>
         <w:tc>
           <w:tcPr>
-            <w:tcW w:type="dxa" w:w="4986"/>
+            <w:tcW w:type="dxa" w:w="2493"/>
             <w:shd w:fill="D9D9D9"/>
           </w:tcPr>
           <w:p>
@@ -75,7 +60,7 @@
         </w:tc>
         <w:tc>
           <w:tcPr>
-            <w:tcW w:type="dxa" w:w="4986"/>
+            <w:tcW w:type="dxa" w:w="2493"/>
           </w:tcPr>
           <w:p>
             <w:r>
@@ -83,11 +68,9 @@
             </w:r>
           </w:p>
         </w:tc>
-      </w:tr>
-      <w:tr>
         <w:tc>
           <w:tcPr>
-            <w:tcW w:type="dxa" w:w="4986"/>
+            <w:tcW w:type="dxa" w:w="2493"/>
             <w:shd w:fill="D9D9D9"/>
           </w:tcPr>
           <w:p>
@@ -101,7 +84,7 @@
         </w:tc>
         <w:tc>
           <w:tcPr>
-            <w:tcW w:type="dxa" w:w="4986"/>
+            <w:tcW w:type="dxa" w:w="2493"/>
           </w:tcPr>
           <w:p>
             <w:r>
@@ -113,7 +96,7 @@
       <w:tr>
         <w:tc>
           <w:tcPr>
-            <w:tcW w:type="dxa" w:w="4986"/>
+            <w:tcW w:type="dxa" w:w="2493"/>
             <w:shd w:fill="D9D9D9"/>
           </w:tcPr>
           <w:p>
@@ -127,7 +110,7 @@
         </w:tc>
         <w:tc>
           <w:tcPr>
-            <w:tcW w:type="dxa" w:w="4986"/>
+            <w:tcW w:type="dxa" w:w="2493"/>
           </w:tcPr>
           <w:p>
             <w:r>
@@ -135,11 +118,9 @@
             </w:r>
           </w:p>
         </w:tc>
-      </w:tr>
-      <w:tr>
         <w:tc>
           <w:tcPr>
-            <w:tcW w:type="dxa" w:w="4986"/>
+            <w:tcW w:type="dxa" w:w="2493"/>
             <w:shd w:fill="D9D9D9"/>
           </w:tcPr>
           <w:p>
@@ -153,7 +134,7 @@
         </w:tc>
         <w:tc>
           <w:tcPr>
-            <w:tcW w:type="dxa" w:w="4986"/>
+            <w:tcW w:type="dxa" w:w="2493"/>
           </w:tcPr>
           <w:p>
             <w:r>
@@ -165,7 +146,7 @@
       <w:tr>
         <w:tc>
           <w:tcPr>
-            <w:tcW w:type="dxa" w:w="4986"/>
+            <w:tcW w:type="dxa" w:w="2493"/>
             <w:shd w:fill="D9D9D9"/>
           </w:tcPr>
           <w:p>
@@ -179,7 +160,7 @@
         </w:tc>
         <w:tc>
           <w:tcPr>
-            <w:tcW w:type="dxa" w:w="4986"/>
+            <w:tcW w:type="dxa" w:w="2493"/>
           </w:tcPr>
           <w:p>
             <w:r>
@@ -187,11 +168,9 @@
             </w:r>
           </w:p>
         </w:tc>
-      </w:tr>
-      <w:tr>
         <w:tc>
           <w:tcPr>
-            <w:tcW w:type="dxa" w:w="4986"/>
+            <w:tcW w:type="dxa" w:w="2493"/>
             <w:shd w:fill="D9D9D9"/>
           </w:tcPr>
           <w:p>
@@ -199,13 +178,13 @@
               <w:rPr>
                 <w:b/>
               </w:rPr>
-              <w:t>Test Temperature:</w:t>
+              <w:t>Temperature:</w:t>
             </w:r>
           </w:p>
         </w:tc>
         <w:tc>
           <w:tcPr>
-            <w:tcW w:type="dxa" w:w="4986"/>
+            <w:tcW w:type="dxa" w:w="2493"/>
           </w:tcPr>
           <w:p>
             <w:r>
@@ -217,7 +196,7 @@
       <w:tr>
         <w:tc>
           <w:tcPr>
-            <w:tcW w:type="dxa" w:w="4986"/>
+            <w:tcW w:type="dxa" w:w="2493"/>
             <w:shd w:fill="D9D9D9"/>
           </w:tcPr>
           <w:p>
@@ -231,7 +210,7 @@
         </w:tc>
         <w:tc>
           <w:tcPr>
-            <w:tcW w:type="dxa" w:w="4986"/>
+            <w:tcW w:type="dxa" w:w="2493"/>
           </w:tcPr>
           <w:p>
             <w:r>
@@ -239,15 +218,81 @@
             </w:r>
           </w:p>
         </w:tc>
+        <w:tc>
+          <w:tcPr>
+            <w:tcW w:type="dxa" w:w="2493"/>
+            <w:shd w:fill="D9D9D9"/>
+          </w:tcPr>
+          <w:p>
+            <w:r>
+              <w:rPr>
+                <w:b/>
+              </w:rPr>
+              <w:t>Operator:</w:t>
+            </w:r>
+          </w:p>
+        </w:tc>
+        <w:tc>
+          <w:tcPr>
+            <w:tcW w:type="dxa" w:w="2493"/>
+          </w:tcPr>
+          <w:p>
+            <w:r>
+              <w:t>{{operator}}</w:t>
+            </w:r>
+          </w:p>
+        </w:tc>
+      </w:tr>
+      <w:tr>
+        <w:tc>
+          <w:tcPr>
+            <w:tcW w:type="dxa" w:w="2493"/>
+            <w:shd w:fill="D9D9D9"/>
+          </w:tcPr>
+          <w:p>
+            <w:r>
+              <w:rPr>
+                <w:b/>
+              </w:rPr>
+              <w:t>Test Equipment:</w:t>
+            </w:r>
+          </w:p>
+        </w:tc>
+        <w:tc>
+          <w:tcPr>
+            <w:tcW w:type="dxa" w:w="2493"/>
+          </w:tcPr>
+          <w:p>
+            <w:r>
+              <w:t>{{test_equipment}}</w:t>
+            </w:r>
+          </w:p>
+        </w:tc>
+        <w:tc>
+          <w:tcPr>
+            <w:tcW w:type="dxa" w:w="2493"/>
+          </w:tcPr>
+          <w:p>
+            <w:r/>
+          </w:p>
+        </w:tc>
+        <w:tc>
+          <w:tcPr>
+            <w:tcW w:type="dxa" w:w="2493"/>
+          </w:tcPr>
+          <w:p>
+            <w:r/>
+          </w:p>
+        </w:tc>
       </w:tr>
     </w:tbl>
     <w:p/>
     <w:p>
-      <w:pPr>
-        <w:pStyle w:val="Heading1"/>
-      </w:pPr>
       <w:r>
-        <w:t>2. Specimen Dimensions</w:t>
+        <w:rPr>
+          <w:b/>
+        </w:rPr>
+        <w:t>SPECIMEN GEOMETRY</w:t>
       </w:r>
     </w:p>
     <w:tbl>
@@ -257,14 +302,15 @@
         <w:tblLook w:firstColumn="1" w:firstRow="1" w:lastColumn="0" w:lastRow="0" w:noHBand="0" w:noVBand="1" w:val="04A0"/>
       </w:tblPr>
       <w:tblGrid>
-        <w:gridCol w:w="3324"/>
-        <w:gridCol w:w="3324"/>
-        <w:gridCol w:w="3324"/>
+        <w:gridCol w:w="2493"/>
+        <w:gridCol w:w="2493"/>
+        <w:gridCol w:w="2493"/>
+        <w:gridCol w:w="2493"/>
       </w:tblGrid>
       <w:tr>
         <w:tc>
           <w:tcPr>
-            <w:tcW w:type="dxa" w:w="3324"/>
+            <w:tcW w:type="dxa" w:w="2493"/>
             <w:shd w:fill="D9D9D9"/>
           </w:tcPr>
           <w:p>
@@ -272,53 +318,13 @@
               <w:rPr>
                 <w:b/>
               </w:rPr>
-              <w:t>Parameter</w:t>
+              <w:t>Specimen Type:</w:t>
             </w:r>
           </w:p>
         </w:tc>
         <w:tc>
           <w:tcPr>
-            <w:tcW w:type="dxa" w:w="3324"/>
-            <w:shd w:fill="D9D9D9"/>
-          </w:tcPr>
-          <w:p>
-            <w:r>
-              <w:rPr>
-                <w:b/>
-              </w:rPr>
-              <w:t>Value</w:t>
-            </w:r>
-          </w:p>
-        </w:tc>
-        <w:tc>
-          <w:tcPr>
-            <w:tcW w:type="dxa" w:w="3324"/>
-            <w:shd w:fill="D9D9D9"/>
-          </w:tcPr>
-          <w:p>
-            <w:r>
-              <w:rPr>
-                <w:b/>
-              </w:rPr>
-              <w:t>Unit</w:t>
-            </w:r>
-          </w:p>
-        </w:tc>
-      </w:tr>
-      <w:tr>
-        <w:tc>
-          <w:tcPr>
-            <w:tcW w:type="dxa" w:w="3324"/>
-          </w:tcPr>
-          <w:p>
-            <w:r>
-              <w:t>Specimen Type</w:t>
-            </w:r>
-          </w:p>
-        </w:tc>
-        <w:tc>
-          <w:tcPr>
-            <w:tcW w:type="dxa" w:w="3324"/>
+            <w:tcW w:type="dxa" w:w="2493"/>
           </w:tcPr>
           <w:p>
             <w:r>
@@ -328,11 +334,25 @@
         </w:tc>
         <w:tc>
           <w:tcPr>
-            <w:tcW w:type="dxa" w:w="3324"/>
+            <w:tcW w:type="dxa" w:w="2493"/>
+            <w:shd w:fill="D9D9D9"/>
           </w:tcPr>
           <w:p>
             <w:r>
-              <w:t>-</w:t>
+              <w:rPr>
+                <w:b/>
+              </w:rPr>
+              <w:t>W (mm):</w:t>
+            </w:r>
+          </w:p>
+        </w:tc>
+        <w:tc>
+          <w:tcPr>
+            <w:tcW w:type="dxa" w:w="2493"/>
+          </w:tcPr>
+          <w:p>
+            <w:r>
+              <w:t>{{W}}</w:t>
             </w:r>
           </w:p>
         </w:tc>
@@ -340,49 +360,21 @@
       <w:tr>
         <w:tc>
           <w:tcPr>
-            <w:tcW w:type="dxa" w:w="3324"/>
+            <w:tcW w:type="dxa" w:w="2493"/>
+            <w:shd w:fill="D9D9D9"/>
           </w:tcPr>
           <w:p>
             <w:r>
-              <w:t>Width W</w:t>
+              <w:rPr>
+                <w:b/>
+              </w:rPr>
+              <w:t>B (mm):</w:t>
             </w:r>
           </w:p>
         </w:tc>
         <w:tc>
           <w:tcPr>
-            <w:tcW w:type="dxa" w:w="3324"/>
-          </w:tcPr>
-          <w:p>
-            <w:r>
-              <w:t>{{W}}</w:t>
-            </w:r>
-          </w:p>
-        </w:tc>
-        <w:tc>
-          <w:tcPr>
-            <w:tcW w:type="dxa" w:w="3324"/>
-          </w:tcPr>
-          <w:p>
-            <w:r>
-              <w:t>mm</w:t>
-            </w:r>
-          </w:p>
-        </w:tc>
-      </w:tr>
-      <w:tr>
-        <w:tc>
-          <w:tcPr>
-            <w:tcW w:type="dxa" w:w="3324"/>
-          </w:tcPr>
-          <w:p>
-            <w:r>
-              <w:t>Thickness B</w:t>
-            </w:r>
-          </w:p>
-        </w:tc>
-        <w:tc>
-          <w:tcPr>
-            <w:tcW w:type="dxa" w:w="3324"/>
+            <w:tcW w:type="dxa" w:w="2493"/>
           </w:tcPr>
           <w:p>
             <w:r>
@@ -392,11 +384,25 @@
         </w:tc>
         <w:tc>
           <w:tcPr>
-            <w:tcW w:type="dxa" w:w="3324"/>
+            <w:tcW w:type="dxa" w:w="2493"/>
+            <w:shd w:fill="D9D9D9"/>
           </w:tcPr>
           <w:p>
             <w:r>
-              <w:t>mm</w:t>
+              <w:rPr>
+                <w:b/>
+              </w:rPr>
+              <w:t>Bₙ (mm):</w:t>
+            </w:r>
+          </w:p>
+        </w:tc>
+        <w:tc>
+          <w:tcPr>
+            <w:tcW w:type="dxa" w:w="2493"/>
+          </w:tcPr>
+          <w:p>
+            <w:r>
+              <w:t>{{B_n}}</w:t>
             </w:r>
           </w:p>
         </w:tc>
@@ -404,49 +410,21 @@
       <w:tr>
         <w:tc>
           <w:tcPr>
-            <w:tcW w:type="dxa" w:w="3324"/>
+            <w:tcW w:type="dxa" w:w="2493"/>
+            <w:shd w:fill="D9D9D9"/>
           </w:tcPr>
           <w:p>
             <w:r>
-              <w:t>Net Thickness B_n</w:t>
+              <w:rPr>
+                <w:b/>
+              </w:rPr>
+              <w:t>a₀ (mm):</w:t>
             </w:r>
           </w:p>
         </w:tc>
         <w:tc>
           <w:tcPr>
-            <w:tcW w:type="dxa" w:w="3324"/>
-          </w:tcPr>
-          <w:p>
-            <w:r>
-              <w:t>{{B_n}}</w:t>
-            </w:r>
-          </w:p>
-        </w:tc>
-        <w:tc>
-          <w:tcPr>
-            <w:tcW w:type="dxa" w:w="3324"/>
-          </w:tcPr>
-          <w:p>
-            <w:r>
-              <w:t>mm</w:t>
-            </w:r>
-          </w:p>
-        </w:tc>
-      </w:tr>
-      <w:tr>
-        <w:tc>
-          <w:tcPr>
-            <w:tcW w:type="dxa" w:w="3324"/>
-          </w:tcPr>
-          <w:p>
-            <w:r>
-              <w:t>Crack Length a_0</w:t>
-            </w:r>
-          </w:p>
-        </w:tc>
-        <w:tc>
-          <w:tcPr>
-            <w:tcW w:type="dxa" w:w="3324"/>
+            <w:tcW w:type="dxa" w:w="2493"/>
           </w:tcPr>
           <w:p>
             <w:r>
@@ -456,11 +434,25 @@
         </w:tc>
         <w:tc>
           <w:tcPr>
-            <w:tcW w:type="dxa" w:w="3324"/>
+            <w:tcW w:type="dxa" w:w="2493"/>
+            <w:shd w:fill="D9D9D9"/>
           </w:tcPr>
           <w:p>
             <w:r>
-              <w:t>mm</w:t>
+              <w:rPr>
+                <w:b/>
+              </w:rPr>
+              <w:t>S (mm):</w:t>
+            </w:r>
+          </w:p>
+        </w:tc>
+        <w:tc>
+          <w:tcPr>
+            <w:tcW w:type="dxa" w:w="2493"/>
+          </w:tcPr>
+          <w:p>
+            <w:r>
+              <w:t>{{S}}</w:t>
             </w:r>
           </w:p>
         </w:tc>
@@ -468,43 +460,53 @@
       <w:tr>
         <w:tc>
           <w:tcPr>
-            <w:tcW w:type="dxa" w:w="3324"/>
+            <w:tcW w:type="dxa" w:w="2493"/>
+            <w:shd w:fill="D9D9D9"/>
           </w:tcPr>
           <w:p>
             <w:r>
-              <w:t>Span S (SE(B) only)</w:t>
+              <w:rPr>
+                <w:b/>
+              </w:rPr>
+              <w:t>a₀/W:</w:t>
             </w:r>
           </w:p>
         </w:tc>
         <w:tc>
           <w:tcPr>
-            <w:tcW w:type="dxa" w:w="3324"/>
+            <w:tcW w:type="dxa" w:w="2493"/>
           </w:tcPr>
           <w:p>
             <w:r>
-              <w:t>{{S}}</w:t>
+              <w:t>{{a_W_ratio}}</w:t>
             </w:r>
           </w:p>
         </w:tc>
         <w:tc>
           <w:tcPr>
-            <w:tcW w:type="dxa" w:w="3324"/>
+            <w:tcW w:type="dxa" w:w="2493"/>
           </w:tcPr>
           <w:p>
-            <w:r>
-              <w:t>mm</w:t>
-            </w:r>
+            <w:r/>
+          </w:p>
+        </w:tc>
+        <w:tc>
+          <w:tcPr>
+            <w:tcW w:type="dxa" w:w="2493"/>
+          </w:tcPr>
+          <w:p>
+            <w:r/>
           </w:p>
         </w:tc>
       </w:tr>
     </w:tbl>
     <w:p/>
     <w:p>
-      <w:pPr>
-        <w:pStyle w:val="Heading1"/>
-      </w:pPr>
       <w:r>
-        <w:t>3. Material Properties</w:t>
+        <w:rPr>
+          <w:b/>
+        </w:rPr>
+        <w:t>MATERIAL PROPERTIES</w:t>
       </w:r>
     </w:p>
     <w:tbl>
@@ -514,14 +516,15 @@
         <w:tblLook w:firstColumn="1" w:firstRow="1" w:lastColumn="0" w:lastRow="0" w:noHBand="0" w:noVBand="1" w:val="04A0"/>
       </w:tblPr>
       <w:tblGrid>
-        <w:gridCol w:w="3324"/>
-        <w:gridCol w:w="3324"/>
-        <w:gridCol w:w="3324"/>
+        <w:gridCol w:w="2493"/>
+        <w:gridCol w:w="2493"/>
+        <w:gridCol w:w="2493"/>
+        <w:gridCol w:w="2493"/>
       </w:tblGrid>
       <w:tr>
         <w:tc>
           <w:tcPr>
-            <w:tcW w:type="dxa" w:w="3324"/>
+            <w:tcW w:type="dxa" w:w="2493"/>
             <w:shd w:fill="D9D9D9"/>
           </w:tcPr>
           <w:p>
@@ -529,53 +532,13 @@
               <w:rPr>
                 <w:b/>
               </w:rPr>
-              <w:t>Parameter</w:t>
+              <w:t>σᵧₛ (MPa):</w:t>
             </w:r>
           </w:p>
         </w:tc>
         <w:tc>
           <w:tcPr>
-            <w:tcW w:type="dxa" w:w="3324"/>
-            <w:shd w:fill="D9D9D9"/>
-          </w:tcPr>
-          <w:p>
-            <w:r>
-              <w:rPr>
-                <w:b/>
-              </w:rPr>
-              <w:t>Value</w:t>
-            </w:r>
-          </w:p>
-        </w:tc>
-        <w:tc>
-          <w:tcPr>
-            <w:tcW w:type="dxa" w:w="3324"/>
-            <w:shd w:fill="D9D9D9"/>
-          </w:tcPr>
-          <w:p>
-            <w:r>
-              <w:rPr>
-                <w:b/>
-              </w:rPr>
-              <w:t>Unit</w:t>
-            </w:r>
-          </w:p>
-        </w:tc>
-      </w:tr>
-      <w:tr>
-        <w:tc>
-          <w:tcPr>
-            <w:tcW w:type="dxa" w:w="3324"/>
-          </w:tcPr>
-          <w:p>
-            <w:r>
-              <w:t>Yield Strength σ_ys</w:t>
-            </w:r>
-          </w:p>
-        </w:tc>
-        <w:tc>
-          <w:tcPr>
-            <w:tcW w:type="dxa" w:w="3324"/>
+            <w:tcW w:type="dxa" w:w="2493"/>
           </w:tcPr>
           <w:p>
             <w:r>
@@ -585,11 +548,25 @@
         </w:tc>
         <w:tc>
           <w:tcPr>
-            <w:tcW w:type="dxa" w:w="3324"/>
+            <w:tcW w:type="dxa" w:w="2493"/>
+            <w:shd w:fill="D9D9D9"/>
           </w:tcPr>
           <w:p>
             <w:r>
-              <w:t>MPa</w:t>
+              <w:rPr>
+                <w:b/>
+              </w:rPr>
+              <w:t>E (GPa):</w:t>
+            </w:r>
+          </w:p>
+        </w:tc>
+        <w:tc>
+          <w:tcPr>
+            <w:tcW w:type="dxa" w:w="2493"/>
+          </w:tcPr>
+          <w:p>
+            <w:r>
+              <w:t>{{youngs_modulus}}</w:t>
             </w:r>
           </w:p>
         </w:tc>
@@ -597,49 +574,21 @@
       <w:tr>
         <w:tc>
           <w:tcPr>
-            <w:tcW w:type="dxa" w:w="3324"/>
+            <w:tcW w:type="dxa" w:w="2493"/>
+            <w:shd w:fill="D9D9D9"/>
           </w:tcPr>
           <w:p>
             <w:r>
-              <w:t>Young's Modulus E</w:t>
+              <w:rPr>
+                <w:b/>
+              </w:rPr>
+              <w:t>ν:</w:t>
             </w:r>
           </w:p>
         </w:tc>
         <w:tc>
           <w:tcPr>
-            <w:tcW w:type="dxa" w:w="3324"/>
-          </w:tcPr>
-          <w:p>
-            <w:r>
-              <w:t>{{youngs_modulus}}</w:t>
-            </w:r>
-          </w:p>
-        </w:tc>
-        <w:tc>
-          <w:tcPr>
-            <w:tcW w:type="dxa" w:w="3324"/>
-          </w:tcPr>
-          <w:p>
-            <w:r>
-              <w:t>GPa</w:t>
-            </w:r>
-          </w:p>
-        </w:tc>
-      </w:tr>
-      <w:tr>
-        <w:tc>
-          <w:tcPr>
-            <w:tcW w:type="dxa" w:w="3324"/>
-          </w:tcPr>
-          <w:p>
-            <w:r>
-              <w:t>Poisson's Ratio ν</w:t>
-            </w:r>
-          </w:p>
-        </w:tc>
-        <w:tc>
-          <w:tcPr>
-            <w:tcW w:type="dxa" w:w="3324"/>
+            <w:tcW w:type="dxa" w:w="2493"/>
           </w:tcPr>
           <w:p>
             <w:r>
@@ -649,23 +598,29 @@
         </w:tc>
         <w:tc>
           <w:tcPr>
-            <w:tcW w:type="dxa" w:w="3324"/>
+            <w:tcW w:type="dxa" w:w="2493"/>
           </w:tcPr>
           <w:p>
-            <w:r>
-              <w:t>-</w:t>
-            </w:r>
+            <w:r/>
+          </w:p>
+        </w:tc>
+        <w:tc>
+          <w:tcPr>
+            <w:tcW w:type="dxa" w:w="2493"/>
+          </w:tcPr>
+          <w:p>
+            <w:r/>
           </w:p>
         </w:tc>
       </w:tr>
     </w:tbl>
     <w:p/>
     <w:p>
-      <w:pPr>
-        <w:pStyle w:val="Heading1"/>
-      </w:pPr>
       <w:r>
-        <w:t>4. Test Results</w:t>
+        <w:rPr>
+          <w:b/>
+        </w:rPr>
+        <w:t>TEST RESULTS</w:t>
       </w:r>
     </w:p>
     <w:tbl>
@@ -760,7 +715,7 @@
           </w:tcPr>
           <w:p>
             <w:r>
-              <w:t>Maximum Force P_max</w:t>
+              <w:t>Maximum Force (Pₘₐₓ)</w:t>
             </w:r>
           </w:p>
         </w:tc>
@@ -780,7 +735,7 @@
           </w:tcPr>
           <w:p>
             <w:r>
-              <w:t>±{{P_max_uncertainty}}</w:t>
+              <w:t>{{P_max_uncertainty}}</w:t>
             </w:r>
           </w:p>
         </w:tc>
@@ -812,7 +767,7 @@
           </w:tcPr>
           <w:p>
             <w:r>
-              <w:t>Conditional Force P_Q</w:t>
+              <w:t>Conditional Force (P_Q)</w:t>
             </w:r>
           </w:p>
         </w:tc>
@@ -832,7 +787,7 @@
           </w:tcPr>
           <w:p>
             <w:r>
-              <w:t>±{{P_Q_uncertainty}}</w:t>
+              <w:t>{{P_Q_uncertainty}}</w:t>
             </w:r>
           </w:p>
         </w:tc>
@@ -864,7 +819,7 @@
           </w:tcPr>
           <w:p>
             <w:r>
-              <w:t>P_max/P_Q Ratio</w:t>
+              <w:t>Pₘₐₓ/P_Q Ratio</w:t>
             </w:r>
           </w:p>
         </w:tc>
@@ -936,7 +891,7 @@
           </w:tcPr>
           <w:p>
             <w:r>
-              <w:t>±{{K_Q_uncertainty}}</w:t>
+              <w:t>{{K_Q_uncertainty}}</w:t>
             </w:r>
           </w:p>
         </w:tc>
@@ -988,7 +943,7 @@
           </w:tcPr>
           <w:p>
             <w:r>
-              <w:t>±{{K_IC_uncertainty}}</w:t>
+              <w:t>{{K_IC_uncertainty}}</w:t>
             </w:r>
           </w:p>
         </w:tc>
@@ -1120,11 +1075,11 @@
     </w:tbl>
     <w:p/>
     <w:p>
-      <w:pPr>
-        <w:pStyle w:val="Heading1"/>
-      </w:pPr>
       <w:r>
-        <w:t>5. Force vs Displacement</w:t>
+        <w:rPr>
+          <w:b/>
+        </w:rPr>
+        <w:t>FORCE vs DISPLACEMENT CURVE</w:t>
       </w:r>
     </w:p>
     <w:p>
@@ -1137,28 +1092,11 @@
     </w:p>
     <w:p/>
     <w:p>
-      <w:pPr>
-        <w:pStyle w:val="Heading1"/>
-      </w:pPr>
-      <w:r>
-        <w:t>6. Validity Assessment per ASTM E399</w:t>
-      </w:r>
-    </w:p>
-    <w:p>
       <w:r>
         <w:rPr>
           <w:b/>
         </w:rPr>
-        <w:t xml:space="preserve">Overall Validity: </w:t>
-      </w:r>
-      <w:r>
-        <w:t>{{is_valid}}</w:t>
-      </w:r>
-    </w:p>
-    <w:p/>
-    <w:p>
-      <w:r>
-        <w:t>Validity Checks:</w:t>
+        <w:t>NOTES</w:t>
       </w:r>
     </w:p>
     <w:p>
@@ -1168,56 +1106,11 @@
     </w:p>
     <w:p/>
     <w:p>
-      <w:pPr>
-        <w:pStyle w:val="Heading1"/>
-      </w:pPr>
       <w:r>
-        <w:t>7. Notes</w:t>
-      </w:r>
-    </w:p>
-    <w:p>
-      <w:r>
-        <w:t>The 5% secant offset method was used to determine P_Q per ASTM E399.</w:t>
-      </w:r>
-    </w:p>
-    <w:p/>
-    <w:p>
-      <w:r>
-        <w:t>Validity requirements per ASTM E399:</w:t>
-      </w:r>
-    </w:p>
-    <w:p>
-      <w:r>
-        <w:t>- a/W ratio must be between 0.45 and 0.55</w:t>
-      </w:r>
-    </w:p>
-    <w:p>
-      <w:r>
-        <w:t>- B ≥ 2.5(K_Q/σ_ys)² for plane-strain conditions</w:t>
-      </w:r>
-    </w:p>
-    <w:p>
-      <w:r>
-        <w:t>- a ≥ 2.5(K_Q/σ_ys)²</w:t>
-      </w:r>
-    </w:p>
-    <w:p>
-      <w:r>
-        <w:t>- (W-a) ≥ 2.5(K_Q/σ_ys)²</w:t>
-      </w:r>
-    </w:p>
-    <w:p>
-      <w:r>
-        <w:t>- P_max/P_Q ≤ 1.10</w:t>
-      </w:r>
-    </w:p>
-    <w:p/>
-    <w:p>
-      <w:pPr>
-        <w:pStyle w:val="Heading1"/>
-      </w:pPr>
-      <w:r>
-        <w:t>8. Approval</w:t>
+        <w:rPr>
+          <w:b/>
+        </w:rPr>
+        <w:t>SIGNATURES</w:t>
       </w:r>
     </w:p>
     <w:tbl>
@@ -1242,7 +1135,6 @@
               <w:rPr>
                 <w:b/>
               </w:rPr>
-              <w:t>Role</w:t>
             </w:r>
           </w:p>
         </w:tc>
@@ -1270,7 +1162,7 @@
               <w:rPr>
                 <w:b/>
               </w:rPr>
-              <w:t>Date/Signature</w:t>
+              <w:t>Date</w:t>
             </w:r>
           </w:p>
         </w:tc>
@@ -1283,6 +1175,9 @@
           </w:tcPr>
           <w:p>
             <w:r>
+              <w:rPr>
+                <w:b/>
+              </w:rPr>
               <w:t>Tested by:</w:t>
             </w:r>
           </w:p>
@@ -1291,13 +1186,21 @@
           <w:tcPr>
             <w:tcW w:type="dxa" w:w="3324"/>
           </w:tcPr>
-          <w:p/>
+          <w:p>
+            <w:r>
+              <w:t>{{tested_by}}</w:t>
+            </w:r>
+          </w:p>
         </w:tc>
         <w:tc>
           <w:tcPr>
             <w:tcW w:type="dxa" w:w="3324"/>
           </w:tcPr>
-          <w:p/>
+          <w:p>
+            <w:r>
+              <w:t>{{tested_date}}</w:t>
+            </w:r>
+          </w:p>
         </w:tc>
       </w:tr>
       <w:tr>
@@ -1308,6 +1211,9 @@
           </w:tcPr>
           <w:p>
             <w:r>
+              <w:rPr>
+                <w:b/>
+              </w:rPr>
               <w:t>Reviewed by:</w:t>
             </w:r>
           </w:p>
@@ -1316,13 +1222,21 @@
           <w:tcPr>
             <w:tcW w:type="dxa" w:w="3324"/>
           </w:tcPr>
-          <w:p/>
+          <w:p>
+            <w:r>
+              <w:t>{{reviewed_by}}</w:t>
+            </w:r>
+          </w:p>
         </w:tc>
         <w:tc>
           <w:tcPr>
             <w:tcW w:type="dxa" w:w="3324"/>
           </w:tcPr>
-          <w:p/>
+          <w:p>
+            <w:r>
+              <w:t>{{reviewed_date}}</w:t>
+            </w:r>
+          </w:p>
         </w:tc>
       </w:tr>
       <w:tr>
@@ -1333,6 +1247,9 @@
           </w:tcPr>
           <w:p>
             <w:r>
+              <w:rPr>
+                <w:b/>
+              </w:rPr>
               <w:t>Approved by:</w:t>
             </w:r>
           </w:p>
@@ -1341,13 +1258,21 @@
           <w:tcPr>
             <w:tcW w:type="dxa" w:w="3324"/>
           </w:tcPr>
-          <w:p/>
+          <w:p>
+            <w:r>
+              <w:t>{{approved_by}}</w:t>
+            </w:r>
+          </w:p>
         </w:tc>
         <w:tc>
           <w:tcPr>
             <w:tcW w:type="dxa" w:w="3324"/>
           </w:tcPr>
-          <w:p/>
+          <w:p>
+            <w:r>
+              <w:t>{{approved_date}}</w:t>
+            </w:r>
+          </w:p>
         </w:tc>
       </w:tr>
     </w:tbl>
@@ -1813,10 +1738,6 @@
     <w:name w:val="Normal"/>
     <w:qFormat/>
     <w:rsid w:val="00FC693F"/>
-    <w:rPr>
-      <w:rFonts w:ascii="Calibri" w:hAnsi="Calibri"/>
-      <w:sz w:val="22"/>
-    </w:rPr>
   </w:style>
   <w:style w:type="paragraph" w:styleId="Header">
     <w:name w:val="header"/>

</xml_diff>

<commit_message>
Fix KIC report results table and fracture surface photo
- Update template placeholders to match data keys (P_max_value, K_IC_value, etc.)
- Add FRACTURE SURFACE section with {{photos}} placeholder
- Add P_ratio_req data key for E399 requirement (≤ 1.10)
- Add temperature and operator keys for template compatibility
- Add page header replacement in generate_from_template()

Co-Authored-By: Claude Opus 4.5 <noreply@anthropic.com>
</commit_message>
<xml_diff>
--- a/durabler1/templates/kic_e399_report_template.docx
+++ b/durabler1/templates/kic_e399_report_template.docx
@@ -725,7 +725,7 @@
           </w:tcPr>
           <w:p>
             <w:r>
-              <w:t>{{P_max}}</w:t>
+              <w:t>{{P_max_value}}</w:t>
             </w:r>
           </w:p>
         </w:tc>
@@ -777,7 +777,7 @@
           </w:tcPr>
           <w:p>
             <w:r>
-              <w:t>{{P_Q}}</w:t>
+              <w:t>{{P_Q_value}}</w:t>
             </w:r>
           </w:p>
         </w:tc>
@@ -881,7 +881,7 @@
           </w:tcPr>
           <w:p>
             <w:r>
-              <w:t>{{K_Q}}</w:t>
+              <w:t>{{K_Q_value}}</w:t>
             </w:r>
           </w:p>
         </w:tc>
@@ -933,7 +933,7 @@
           </w:tcPr>
           <w:p>
             <w:r>
-              <w:t>{{K_IC}}</w:t>
+              <w:t>{{K_IC_value}}</w:t>
             </w:r>
           </w:p>
         </w:tc>
@@ -1037,7 +1037,7 @@
           </w:tcPr>
           <w:p>
             <w:r>
-              <w:t>{{is_valid}}</w:t>
+              <w:t>{{validity_status}}</w:t>
             </w:r>
           </w:p>
         </w:tc>
@@ -1088,6 +1088,23 @@
       </w:pPr>
       <w:r>
         <w:t>{{chart}}</w:t>
+      </w:r>
+    </w:p>
+    <w:p/>
+    <w:p>
+      <w:r>
+        <w:rPr>
+          <w:b/>
+        </w:rPr>
+        <w:t>FRACTURE SURFACE</w:t>
+      </w:r>
+    </w:p>
+    <w:p>
+      <w:pPr>
+        <w:jc w:val="center"/>
+      </w:pPr>
+      <w:r>
+        <w:t>{{photos}}</w:t>
       </w:r>
     </w:p>
     <w:p/>

</xml_diff>